<commit_message>
D2 reviewed and added references
</commit_message>
<xml_diff>
--- a/docs/deliverable/D2-Open-Standards-based-IoTrust-Development.docx
+++ b/docs/deliverable/D2-Open-Standards-based-IoTrust-Development.docx
@@ -196,8 +196,20 @@
                 <w:szCs w:val="22"/>
                 <w:lang w:val="en-US"/>
               </w:rPr>
-              <w:t xml:space="preserve"> IoTrust</w:t>
+              <w:t xml:space="preserve"> </w:t>
             </w:r>
+            <w:proofErr w:type="spellStart"/>
+            <w:r>
+              <w:rPr>
+                <w:rFonts w:ascii="Segoe UI" w:eastAsia="Segoe UI" w:hAnsi="Segoe UI" w:cs="Segoe UI"/>
+                <w:b/>
+                <w:bCs/>
+                <w:szCs w:val="22"/>
+                <w:lang w:val="en-US"/>
+              </w:rPr>
+              <w:t>IoTrust</w:t>
+            </w:r>
+            <w:proofErr w:type="spellEnd"/>
           </w:p>
           <w:p>
             <w:pPr>
@@ -223,7 +235,29 @@
                 <w:szCs w:val="22"/>
                 <w:lang w:val="en-US"/>
               </w:rPr>
-              <w:t xml:space="preserve"> Secure trust bootstrapping and peer to peer network connection in the Internet of Things</w:t>
+              <w:t xml:space="preserve"> Secure trust bootstrapping and peer to peer network connection </w:t>
+            </w:r>
+            <w:proofErr w:type="gramStart"/>
+            <w:r>
+              <w:rPr>
+                <w:rFonts w:ascii="Segoe UI" w:eastAsia="Segoe UI" w:hAnsi="Segoe UI" w:cs="Segoe UI"/>
+                <w:b/>
+                <w:bCs/>
+                <w:szCs w:val="22"/>
+                <w:lang w:val="en-US"/>
+              </w:rPr>
+              <w:t>in</w:t>
+            </w:r>
+            <w:proofErr w:type="gramEnd"/>
+            <w:r>
+              <w:rPr>
+                <w:rFonts w:ascii="Segoe UI" w:eastAsia="Segoe UI" w:hAnsi="Segoe UI" w:cs="Segoe UI"/>
+                <w:b/>
+                <w:bCs/>
+                <w:szCs w:val="22"/>
+                <w:lang w:val="en-US"/>
+              </w:rPr>
+              <w:t xml:space="preserve"> the Internet of Things</w:t>
             </w:r>
           </w:p>
           <w:p>
@@ -499,8 +533,33 @@
                 <w:rFonts w:ascii="Segoe UI" w:eastAsia="Segoe UI" w:hAnsi="Segoe UI" w:cs="Segoe UI"/>
                 <w:lang w:val="en-US"/>
               </w:rPr>
-              <w:t>Open Standards based IoTrust Development</w:t>
+              <w:t xml:space="preserve">Open Standards based </w:t>
             </w:r>
+            <w:proofErr w:type="spellStart"/>
+            <w:r>
+              <w:rPr>
+                <w:rFonts w:ascii="Segoe UI" w:eastAsia="Segoe UI" w:hAnsi="Segoe UI" w:cs="Segoe UI"/>
+                <w:lang w:val="en-US"/>
+              </w:rPr>
+              <w:t>IoTrust</w:t>
+            </w:r>
+            <w:proofErr w:type="spellEnd"/>
+            <w:r>
+              <w:rPr>
+                <w:rFonts w:ascii="Segoe UI" w:eastAsia="Segoe UI" w:hAnsi="Segoe UI" w:cs="Segoe UI"/>
+                <w:lang w:val="en-US"/>
+              </w:rPr>
+              <w:t xml:space="preserve"> </w:t>
+            </w:r>
+            <w:proofErr w:type="gramStart"/>
+            <w:r>
+              <w:rPr>
+                <w:rFonts w:ascii="Segoe UI" w:eastAsia="Segoe UI" w:hAnsi="Segoe UI" w:cs="Segoe UI"/>
+                <w:lang w:val="en-US"/>
+              </w:rPr>
+              <w:t>Development</w:t>
+            </w:r>
+            <w:proofErr w:type="gramEnd"/>
           </w:p>
           <w:p>
             <w:pPr>
@@ -567,13 +626,23 @@
                       <w:szCs w:val="22"/>
                     </w:rPr>
                   </w:pPr>
+                  <w:proofErr w:type="spellStart"/>
                   <w:r>
                     <w:rPr>
                       <w:b/>
                       <w:bCs/>
                       <w:szCs w:val="22"/>
                     </w:rPr>
-                    <w:t>Odins Solutions SL (ODINS)</w:t>
+                    <w:t>Odins</w:t>
+                  </w:r>
+                  <w:proofErr w:type="spellEnd"/>
+                  <w:r>
+                    <w:rPr>
+                      <w:b/>
+                      <w:bCs/>
+                      <w:szCs w:val="22"/>
+                    </w:rPr>
+                    <w:t xml:space="preserve"> Solutions SL (ODINS)</w:t>
                   </w:r>
                 </w:p>
               </w:tc>
@@ -624,12 +693,101 @@
                       <w:lang w:val="es-ES"/>
                     </w:rPr>
                   </w:pPr>
+                  <w:proofErr w:type="spellStart"/>
                   <w:r>
                     <w:rPr>
                       <w:szCs w:val="22"/>
                       <w:lang w:val="es-ES"/>
                     </w:rPr>
-                    <w:t>Silke Capo, Mihaly Virag, Mirko Ross, Rafael Marin-Perez, Antonio Skarmeta Gomez,</w:t>
+                    <w:t>Silke</w:t>
+                  </w:r>
+                  <w:proofErr w:type="spellEnd"/>
+                  <w:r>
+                    <w:rPr>
+                      <w:szCs w:val="22"/>
+                      <w:lang w:val="es-ES"/>
+                    </w:rPr>
+                    <w:t xml:space="preserve"> Capo, </w:t>
+                  </w:r>
+                  <w:proofErr w:type="spellStart"/>
+                  <w:r>
+                    <w:rPr>
+                      <w:szCs w:val="22"/>
+                      <w:lang w:val="es-ES"/>
+                    </w:rPr>
+                    <w:t>Mihaly</w:t>
+                  </w:r>
+                  <w:proofErr w:type="spellEnd"/>
+                  <w:r>
+                    <w:rPr>
+                      <w:szCs w:val="22"/>
+                      <w:lang w:val="es-ES"/>
+                    </w:rPr>
+                    <w:t xml:space="preserve"> </w:t>
+                  </w:r>
+                  <w:proofErr w:type="spellStart"/>
+                  <w:r>
+                    <w:rPr>
+                      <w:szCs w:val="22"/>
+                      <w:lang w:val="es-ES"/>
+                    </w:rPr>
+                    <w:t>Virag</w:t>
+                  </w:r>
+                  <w:proofErr w:type="spellEnd"/>
+                  <w:r>
+                    <w:rPr>
+                      <w:szCs w:val="22"/>
+                      <w:lang w:val="es-ES"/>
+                    </w:rPr>
+                    <w:t xml:space="preserve">, Mirko Ross, Rafael </w:t>
+                  </w:r>
+                  <w:proofErr w:type="spellStart"/>
+                  <w:r>
+                    <w:rPr>
+                      <w:szCs w:val="22"/>
+                      <w:lang w:val="es-ES"/>
+                    </w:rPr>
+                    <w:t>Marin-Perez</w:t>
+                  </w:r>
+                  <w:proofErr w:type="spellEnd"/>
+                  <w:r>
+                    <w:rPr>
+                      <w:szCs w:val="22"/>
+                      <w:lang w:val="es-ES"/>
+                    </w:rPr>
+                    <w:t xml:space="preserve">, Antonio </w:t>
+                  </w:r>
+                  <w:proofErr w:type="spellStart"/>
+                  <w:r>
+                    <w:rPr>
+                      <w:szCs w:val="22"/>
+                      <w:lang w:val="es-ES"/>
+                    </w:rPr>
+                    <w:t>Skarmeta</w:t>
+                  </w:r>
+                  <w:proofErr w:type="spellEnd"/>
+                  <w:r>
+                    <w:rPr>
+                      <w:szCs w:val="22"/>
+                      <w:lang w:val="es-ES"/>
+                    </w:rPr>
+                    <w:t xml:space="preserve"> </w:t>
+                  </w:r>
+                  <w:proofErr w:type="spellStart"/>
+                  <w:r>
+                    <w:rPr>
+                      <w:szCs w:val="22"/>
+                      <w:lang w:val="es-ES"/>
+                    </w:rPr>
+                    <w:t>Gomez</w:t>
+                  </w:r>
+                  <w:proofErr w:type="spellEnd"/>
+                  <w:r>
+                    <w:rPr>
+                      <w:szCs w:val="22"/>
+                      <w:lang w:val="es-ES"/>
+                    </w:rPr>
+                    <w:t>,</w:t>
                   </w:r>
                   <w:r>
                     <w:rPr>
@@ -1559,7 +1717,15 @@
         <w:t xml:space="preserve">objective of the deliverable within the overall implementation of your </w:t>
       </w:r>
       <w:r>
-        <w:t>project, explaining how it is inter-related to other deliverables, outputs or milestones</w:t>
+        <w:t xml:space="preserve">project, explaining how it is inter-related to other deliverables, </w:t>
+      </w:r>
+      <w:proofErr w:type="gramStart"/>
+      <w:r>
+        <w:t>outputs</w:t>
+      </w:r>
+      <w:proofErr w:type="gramEnd"/>
+      <w:r>
+        <w:t xml:space="preserve"> or milestones</w:t>
       </w:r>
       <w:r>
         <w:t xml:space="preserve">.  </w:t>
@@ -1591,9 +1757,14 @@
         <w:t>Activities carried out</w:t>
       </w:r>
       <w:r>
-        <w:t xml:space="preserve"> to complete the deliverable</w:t>
+        <w:t xml:space="preserve"> to complete the </w:t>
+      </w:r>
+      <w:proofErr w:type="gramStart"/>
+      <w:r>
+        <w:t>deliverable</w:t>
       </w:r>
       <w:bookmarkEnd w:id="11"/>
+      <w:proofErr w:type="gramEnd"/>
       <w:r>
         <w:t xml:space="preserve"> </w:t>
       </w:r>
@@ -1641,7 +1812,15 @@
     </w:p>
     <w:p>
       <w:r>
-        <w:t>Describe briefly the key technical characteristics of the deliverable and explain how they are related to the final results expected to be achieved by the project.</w:t>
+        <w:t xml:space="preserve">Describe briefly the key technical characteristics of the deliverable and explain how they are related to the </w:t>
+      </w:r>
+      <w:proofErr w:type="gramStart"/>
+      <w:r>
+        <w:t>final results</w:t>
+      </w:r>
+      <w:proofErr w:type="gramEnd"/>
+      <w:r>
+        <w:t xml:space="preserve"> expected to be achieved by the project.</w:t>
       </w:r>
     </w:p>
     <w:p>
@@ -1653,14 +1832,35 @@
       <w:pPr>
         <w:pStyle w:val="Heading2"/>
       </w:pPr>
-      <w:r>
-        <w:t>LoRaWAN Network Deployment</w:t>
+      <w:proofErr w:type="spellStart"/>
+      <w:r>
+        <w:t>LoRaWAN</w:t>
+      </w:r>
+      <w:proofErr w:type="spellEnd"/>
+      <w:r>
+        <w:t xml:space="preserve"> Network Deployment</w:t>
       </w:r>
     </w:p>
     <w:p/>
     <w:p>
       <w:r>
-        <w:t xml:space="preserve">The employed LoRaWAN module in IoTrust </w:t>
+        <w:t xml:space="preserve">The employed </w:t>
+      </w:r>
+      <w:proofErr w:type="spellStart"/>
+      <w:r>
+        <w:t>LoRaWAN</w:t>
+      </w:r>
+      <w:proofErr w:type="spellEnd"/>
+      <w:r>
+        <w:t xml:space="preserve"> module in </w:t>
+      </w:r>
+      <w:proofErr w:type="spellStart"/>
+      <w:r>
+        <w:t>IoTrust</w:t>
+      </w:r>
+      <w:proofErr w:type="spellEnd"/>
+      <w:r>
+        <w:t xml:space="preserve"> </w:t>
       </w:r>
       <w:r>
         <w:t>i</w:t>
@@ -1690,7 +1890,15 @@
         <w:t>i</w:t>
       </w:r>
       <w:r>
-        <w:t xml:space="preserve">ntegrated module that implements a LoRaWAN Class A and C </w:t>
+        <w:t xml:space="preserve">ntegrated module that implements a </w:t>
+      </w:r>
+      <w:proofErr w:type="spellStart"/>
+      <w:r>
+        <w:t>LoRaWAN</w:t>
+      </w:r>
+      <w:proofErr w:type="spellEnd"/>
+      <w:r>
+        <w:t xml:space="preserve"> Class A and C </w:t>
       </w:r>
       <w:r>
         <w:t>stack</w:t>
@@ -1699,7 +1907,15 @@
         <w:t xml:space="preserve">. </w:t>
       </w:r>
       <w:r>
-        <w:t xml:space="preserve">The RN2483 is a certified LoRaWAN device, this is, </w:t>
+        <w:t xml:space="preserve">The RN2483 is a certified </w:t>
+      </w:r>
+      <w:proofErr w:type="spellStart"/>
+      <w:r>
+        <w:t>LoRaWAN</w:t>
+      </w:r>
+      <w:proofErr w:type="spellEnd"/>
+      <w:r>
+        <w:t xml:space="preserve"> device, this is, </w:t>
       </w:r>
       <w:r>
         <w:t>the LoRa Alliance</w:t>
@@ -1711,16 +1927,29 @@
         <w:t xml:space="preserve">the </w:t>
       </w:r>
       <w:r>
-        <w:t xml:space="preserve">RN2483's compatibility with any LoRaWAN network that follows the </w:t>
+        <w:t xml:space="preserve">RN2483's compatibility with any </w:t>
+      </w:r>
+      <w:proofErr w:type="spellStart"/>
+      <w:r>
+        <w:t>LoRaWAN</w:t>
+      </w:r>
+      <w:proofErr w:type="spellEnd"/>
+      <w:r>
+        <w:t xml:space="preserve"> network that follows the </w:t>
       </w:r>
       <w:r>
         <w:t xml:space="preserve">official </w:t>
       </w:r>
+      <w:proofErr w:type="spellStart"/>
       <w:r>
         <w:t>LoRaWA</w:t>
       </w:r>
       <w:r>
-        <w:t>N S</w:t>
+        <w:t>N</w:t>
+      </w:r>
+      <w:proofErr w:type="spellEnd"/>
+      <w:r>
+        <w:t xml:space="preserve"> S</w:t>
       </w:r>
       <w:r>
         <w:t>pecification v1.0.2</w:t>
@@ -1735,7 +1964,15 @@
         <w:t>.</w:t>
       </w:r>
       <w:r>
-        <w:t xml:space="preserve"> This solution was preferred over other LoRaWAN chip models due </w:t>
+        <w:t xml:space="preserve"> This solution was preferred over other </w:t>
+      </w:r>
+      <w:proofErr w:type="spellStart"/>
+      <w:r>
+        <w:t>LoRaWAN</w:t>
+      </w:r>
+      <w:proofErr w:type="spellEnd"/>
+      <w:r>
+        <w:t xml:space="preserve"> chip models due </w:t>
       </w:r>
       <w:r>
         <w:t>its popularity in both academia and industry. The communications with the module are done via ASCII commands over a UART, which enables accelerates development and debugging tasks.</w:t>
@@ -1743,7 +1980,23 @@
     </w:p>
     <w:p>
       <w:r>
-        <w:t xml:space="preserve">The employed LoRaWAN server for IoTrust, the ChirpStack.io project, </w:t>
+        <w:t xml:space="preserve">The employed </w:t>
+      </w:r>
+      <w:proofErr w:type="spellStart"/>
+      <w:r>
+        <w:t>LoRaWAN</w:t>
+      </w:r>
+      <w:proofErr w:type="spellEnd"/>
+      <w:r>
+        <w:t xml:space="preserve"> server for </w:t>
+      </w:r>
+      <w:proofErr w:type="spellStart"/>
+      <w:r>
+        <w:t>IoTrust</w:t>
+      </w:r>
+      <w:proofErr w:type="spellEnd"/>
+      <w:r>
+        <w:t xml:space="preserve">, the ChirpStack.io project, </w:t>
       </w:r>
       <w:r>
         <w:t>runs using</w:t>
@@ -1767,7 +2020,15 @@
         <w:t xml:space="preserve"> </w:t>
       </w:r>
       <w:r>
-        <w:t>The official ChirpStack develo</w:t>
+        <w:t xml:space="preserve">The official </w:t>
+      </w:r>
+      <w:proofErr w:type="spellStart"/>
+      <w:r>
+        <w:t>ChirpStack</w:t>
+      </w:r>
+      <w:proofErr w:type="spellEnd"/>
+      <w:r>
+        <w:t xml:space="preserve"> develo</w:t>
       </w:r>
       <w:r>
         <w:t xml:space="preserve">pers provide deployment configuration </w:t>
@@ -1785,7 +2046,15 @@
         <w:t xml:space="preserve"> via its</w:t>
       </w:r>
       <w:r>
-        <w:t xml:space="preserve"> own repository. This design choice dramatically facilitates the deployment and management of IoTrust solutions in different scenarios, due to Docker's wide-spread availability.</w:t>
+        <w:t xml:space="preserve"> own repository. This design choice dramatically facilitates the deployment and management of </w:t>
+      </w:r>
+      <w:proofErr w:type="spellStart"/>
+      <w:r>
+        <w:t>IoTrust</w:t>
+      </w:r>
+      <w:proofErr w:type="spellEnd"/>
+      <w:r>
+        <w:t xml:space="preserve"> solutions in different scenarios, due to Docker's wide-spread availability.</w:t>
       </w:r>
     </w:p>
     <w:p/>
@@ -1801,10 +2070,6 @@
     <w:p>
       <w:pPr>
         <w:pStyle w:val="Heading3"/>
-        <w:numPr>
-          <w:ilvl w:val="0"/>
-          <w:numId w:val="0"/>
-        </w:numPr>
       </w:pPr>
       <w:r>
         <w:t>SCHC</w:t>
@@ -1824,10 +2089,34 @@
         <w:t xml:space="preserve"> </w:t>
       </w:r>
       <w:r>
-        <w:t xml:space="preserve">is one of the key enabling technologies for the IoTrust project. It </w:t>
-      </w:r>
-      <w:r>
-        <w:t>is a technology aimed at enabling the interoperability of devices using Low-Power Wide-Area Networks (LP-WANs) with the Internet. In order to do so, SCHC</w:t>
+        <w:t xml:space="preserve">is one of the </w:t>
+      </w:r>
+      <w:proofErr w:type="gramStart"/>
+      <w:r>
+        <w:t>key</w:t>
+      </w:r>
+      <w:proofErr w:type="gramEnd"/>
+      <w:r>
+        <w:t xml:space="preserve"> enabling technologies for the </w:t>
+      </w:r>
+      <w:proofErr w:type="spellStart"/>
+      <w:r>
+        <w:t>IoTrust</w:t>
+      </w:r>
+      <w:proofErr w:type="spellEnd"/>
+      <w:r>
+        <w:t xml:space="preserve"> project. It </w:t>
+      </w:r>
+      <w:r>
+        <w:t xml:space="preserve">is a technology aimed at enabling the interoperability of devices using Low-Power Wide-Area Networks (LP-WANs) with the Internet. </w:t>
+      </w:r>
+      <w:proofErr w:type="gramStart"/>
+      <w:r>
+        <w:t>In order to</w:t>
+      </w:r>
+      <w:proofErr w:type="gramEnd"/>
+      <w:r>
+        <w:t xml:space="preserve"> do so, SCHC</w:t>
       </w:r>
       <w:r>
         <w:t xml:space="preserve"> applies a series of header compression and packet fragmentation steps over that allow the transmission of IPv6 </w:t>
@@ -1947,20 +2236,57 @@
         <w:t xml:space="preserve"> layer</w:t>
       </w:r>
       <w:r>
-        <w:t xml:space="preserve"> that does not take interoperability into consideration. However, SCHC can be tailored to the specifics of each LP-WAN technology as specified in different Internet Drafts authored by the IETF lpwan Work Group. Currently, these Internet Drafts define the compression and fragmentation procedure for NB-IoT, SigFox, and LoRaWAN.</w:t>
+        <w:t xml:space="preserve"> that does not take interoperability into consideration. However, SCHC can be tailored to the specifics of each LP-WAN technology as specified in different Internet Drafts authored by the IETF </w:t>
+      </w:r>
+      <w:proofErr w:type="spellStart"/>
+      <w:r>
+        <w:t>lpwan</w:t>
+      </w:r>
+      <w:proofErr w:type="spellEnd"/>
+      <w:r>
+        <w:t xml:space="preserve"> Work Group. Currently, these Internet Drafts define the compression and fragmentation procedure for NB-IoT, </w:t>
+      </w:r>
+      <w:proofErr w:type="spellStart"/>
+      <w:r>
+        <w:t>SigFox</w:t>
+      </w:r>
+      <w:proofErr w:type="spellEnd"/>
+      <w:r>
+        <w:t xml:space="preserve">, and </w:t>
+      </w:r>
+      <w:proofErr w:type="spellStart"/>
+      <w:r>
+        <w:t>LoRaWAN</w:t>
+      </w:r>
+      <w:proofErr w:type="spellEnd"/>
+      <w:r>
+        <w:t>.</w:t>
       </w:r>
       <w:r>
         <w:t xml:space="preserve"> I</w:t>
       </w:r>
       <w:r>
-        <w:t xml:space="preserve">n IoTrust we take into consideration the specifics of </w:t>
+        <w:t xml:space="preserve">n </w:t>
+      </w:r>
+      <w:proofErr w:type="spellStart"/>
+      <w:r>
+        <w:t>IoTrust</w:t>
+      </w:r>
+      <w:proofErr w:type="spellEnd"/>
+      <w:r>
+        <w:t xml:space="preserve"> we take into consideration the specifics of </w:t>
       </w:r>
       <w:r>
         <w:t xml:space="preserve">the Internet Draft for </w:t>
       </w:r>
       <w:r>
-        <w:t>implementing SCHC over LoRaWAN</w:t>
-      </w:r>
+        <w:t xml:space="preserve">implementing SCHC over </w:t>
+      </w:r>
+      <w:proofErr w:type="spellStart"/>
+      <w:r>
+        <w:t>LoRaWAN</w:t>
+      </w:r>
+      <w:proofErr w:type="spellEnd"/>
       <w:r>
         <w:rPr>
           <w:rStyle w:val="EndnoteReference"/>
@@ -1968,10 +2294,42 @@
         <w:endnoteReference w:id="4"/>
       </w:r>
       <w:r>
-        <w:t>, as defined by the IETF lpwan Work Group.</w:t>
-      </w:r>
-      <w:r>
-        <w:t xml:space="preserve"> LoRaWAN application payloads include a header field called fPort. This is an octet employed locally by the user to differentiate applications or verticals. Hence, in the specific case of SCHC, it is employed to transport the first byte of the SCHC packet. This saves a byte of each transmission, since the fPort </w:t>
+        <w:t xml:space="preserve">, as defined by the IETF </w:t>
+      </w:r>
+      <w:proofErr w:type="spellStart"/>
+      <w:r>
+        <w:t>lpwan</w:t>
+      </w:r>
+      <w:proofErr w:type="spellEnd"/>
+      <w:r>
+        <w:t xml:space="preserve"> Work Group.</w:t>
+      </w:r>
+      <w:r>
+        <w:t xml:space="preserve"> </w:t>
+      </w:r>
+      <w:proofErr w:type="spellStart"/>
+      <w:r>
+        <w:t>LoRaWAN</w:t>
+      </w:r>
+      <w:proofErr w:type="spellEnd"/>
+      <w:r>
+        <w:t xml:space="preserve"> application payloads include a header field called </w:t>
+      </w:r>
+      <w:proofErr w:type="spellStart"/>
+      <w:r>
+        <w:t>fPort</w:t>
+      </w:r>
+      <w:proofErr w:type="spellEnd"/>
+      <w:r>
+        <w:t xml:space="preserve">. This is an octet employed locally by the user to differentiate applications or verticals. Hence, in the specific case of SCHC, it is employed to transport the first byte of the SCHC packet. This saves a byte of each transmission, since the </w:t>
+      </w:r>
+      <w:proofErr w:type="spellStart"/>
+      <w:r>
+        <w:t>fPort</w:t>
+      </w:r>
+      <w:proofErr w:type="spellEnd"/>
+      <w:r>
+        <w:t xml:space="preserve"> </w:t>
       </w:r>
       <w:r>
         <w:t>is mandatory.</w:t>
@@ -2001,7 +2359,21 @@
         <w:rPr>
           <w:rFonts w:eastAsia="Montserrat" w:cs="Montserrat"/>
         </w:rPr>
-        <w:t>It is the second critical component of the IoTrust project after the bootstrapping. It focuses on facilitating security patches to the IoT devices and generate dynamic trust score. This is all accomplished by multiple open-source technical components. The following sections give more details about them.</w:t>
+        <w:t xml:space="preserve">It is the second critical component of the </w:t>
+      </w:r>
+      <w:proofErr w:type="spellStart"/>
+      <w:r>
+        <w:rPr>
+          <w:rFonts w:eastAsia="Montserrat" w:cs="Montserrat"/>
+        </w:rPr>
+        <w:t>IoTrust</w:t>
+      </w:r>
+      <w:proofErr w:type="spellEnd"/>
+      <w:r>
+        <w:rPr>
+          <w:rFonts w:eastAsia="Montserrat" w:cs="Montserrat"/>
+        </w:rPr>
+        <w:t xml:space="preserve"> project after the bootstrapping. It focuses on facilitating security patches to the IoT devices and generate dynamic trust score. This is all accomplished by multiple open-source technical components. The following sections give more details about them.</w:t>
       </w:r>
     </w:p>
     <w:p>
@@ -2010,7 +2382,7 @@
       </w:pPr>
       <w:r>
         <w:rPr>
-          <w:rFonts w:eastAsia="Segoe UI" w:cs="Segoe UI"/>
+          <w:rFonts w:eastAsia="Segoe UI"/>
         </w:rPr>
         <w:t>Blockchain</w:t>
       </w:r>
@@ -2027,62 +2399,82 @@
           <w:rFonts w:eastAsia="Segoe UI" w:cs="Segoe UI"/>
           <w:szCs w:val="22"/>
         </w:rPr>
-        <w:t xml:space="preserve">The Blockchain is employed to store critical device and firmware information in an immutable and distributed ledger. It is chain of blocks which are sequentially linked with cryptographic methods. A change in distributed ledger is tracked by transactions. Transactions are cryptographically signed instruction to transfer funds, deploy smart contract and execute a function of smart contract. A list of transactions is generated using consensus and stored in a block. A cryptographic hash is generated for each block based on the content of the block. Each block also contains the cryptographic hash of its parent block. This makes the distributed ledger immutable. When a block is tempered, its newly calculated hash mismatches with the hash stored in its child block. Therefore, it is virtually impossible to temper the data in distributed ledger. The </w:t>
-      </w:r>
-      <w:ins w:id="21" w:author="Rahul Karade" w:date="2021-03-19T16:55:00Z">
+        <w:t>The Blockchain</w:t>
+      </w:r>
+      <w:ins w:id="22" w:author="Rahul Karade" w:date="2021-03-25T16:45:00Z">
+        <w:r>
+          <w:rPr>
+            <w:rStyle w:val="FootnoteReference"/>
+            <w:rFonts w:eastAsia="Segoe UI" w:cs="Segoe UI"/>
+            <w:szCs w:val="22"/>
+          </w:rPr>
+          <w:footnoteReference w:id="2"/>
+        </w:r>
+      </w:ins>
+      <w:r>
+        <w:rPr>
+          <w:rFonts w:eastAsia="Segoe UI" w:cs="Segoe UI"/>
+          <w:szCs w:val="22"/>
+        </w:rPr>
+        <w:t xml:space="preserve"> is employed to store critical device and firmware information in an immutable and distributed ledger. It is chain of blocks which are sequentially linked with cryptographic methods. A change in distributed ledger is tracked by transactions. Transactions are cryptographically signed instruction</w:t>
+      </w:r>
+      <w:ins w:id="24" w:author="Rahul Karade" w:date="2021-03-25T16:56:00Z">
         <w:r>
           <w:rPr>
             <w:rFonts w:eastAsia="Segoe UI" w:cs="Segoe UI"/>
             <w:szCs w:val="22"/>
           </w:rPr>
-          <w:fldChar w:fldCharType="begin"/>
+          <w:t>s</w:t>
         </w:r>
+      </w:ins>
+      <w:r>
+        <w:rPr>
+          <w:rFonts w:eastAsia="Segoe UI" w:cs="Segoe UI"/>
+          <w:szCs w:val="22"/>
+        </w:rPr>
+        <w:t xml:space="preserve"> to transfer funds, deploy smart contract and execute a function of smart contract. A list of transactions is generated using consensus and stored in a block. A cryptographic hash is generated for each block based on the content of the block. Each block also contains the cryptographic hash of its parent block. This makes the distributed ledger immutable. When a block is t</w:t>
+      </w:r>
+      <w:ins w:id="25" w:author="Rahul Karade" w:date="2021-03-25T16:58:00Z">
         <w:r>
           <w:rPr>
             <w:rFonts w:eastAsia="Segoe UI" w:cs="Segoe UI"/>
             <w:szCs w:val="22"/>
           </w:rPr>
-          <w:instrText xml:space="preserve"> REF _Ref67065319 \h </w:instrText>
+          <w:t>a</w:t>
         </w:r>
       </w:ins>
-      <w:r>
-        <w:rPr>
-          <w:rFonts w:eastAsia="Segoe UI" w:cs="Segoe UI"/>
-          <w:szCs w:val="22"/>
-        </w:rPr>
-      </w:r>
-      <w:r>
-        <w:rPr>
-          <w:rFonts w:eastAsia="Segoe UI" w:cs="Segoe UI"/>
-          <w:szCs w:val="22"/>
-        </w:rPr>
-        <w:fldChar w:fldCharType="separate"/>
-      </w:r>
-      <w:ins w:id="22" w:author="Rahul Karade" w:date="2021-03-19T16:55:00Z">
-        <w:r>
-          <w:t xml:space="preserve">Figure </w:t>
-        </w:r>
-        <w:r>
-          <w:rPr>
-            <w:noProof/>
-          </w:rPr>
-          <w:t>1</w:t>
-        </w:r>
+      <w:del w:id="26" w:author="Rahul Karade" w:date="2021-03-25T16:58:00Z">
         <w:r>
           <w:rPr>
             <w:rFonts w:eastAsia="Segoe UI" w:cs="Segoe UI"/>
             <w:szCs w:val="22"/>
           </w:rPr>
-          <w:fldChar w:fldCharType="end"/>
+          <w:delText>e</w:delText>
         </w:r>
-      </w:ins>
-      <w:del w:id="23" w:author="Rahul Karade" w:date="2021-03-19T16:55:00Z">
+      </w:del>
+      <w:r>
+        <w:rPr>
+          <w:rFonts w:eastAsia="Segoe UI" w:cs="Segoe UI"/>
+          <w:szCs w:val="22"/>
+        </w:rPr>
+        <w:t>mpered, its newly calculated hash mismatches with the hash stored in its child block. Therefore, it is virtually impossible to t</w:t>
+      </w:r>
+      <w:ins w:id="27" w:author="Rahul Karade" w:date="2021-03-25T16:58:00Z">
         <w:r>
           <w:rPr>
             <w:rFonts w:eastAsia="Segoe UI" w:cs="Segoe UI"/>
             <w:szCs w:val="22"/>
           </w:rPr>
-          <w:delText>figure [ref]</w:delText>
+          <w:t>a</w:t>
+        </w:r>
+      </w:ins>
+      <w:del w:id="28" w:author="Rahul Karade" w:date="2021-03-25T16:58:00Z">
+        <w:r>
+          <w:rPr>
+            <w:rFonts w:eastAsia="Segoe UI" w:cs="Segoe UI"/>
+            <w:szCs w:val="22"/>
+          </w:rPr>
+          <w:delText>e</w:delText>
         </w:r>
       </w:del>
       <w:r>
@@ -2090,6 +2482,56 @@
           <w:rFonts w:eastAsia="Segoe UI" w:cs="Segoe UI"/>
           <w:szCs w:val="22"/>
         </w:rPr>
+        <w:t xml:space="preserve">mper the data in distributed ledger. The </w:t>
+      </w:r>
+      <w:r>
+        <w:rPr>
+          <w:rFonts w:eastAsia="Segoe UI" w:cs="Segoe UI"/>
+          <w:szCs w:val="22"/>
+        </w:rPr>
+        <w:fldChar w:fldCharType="begin"/>
+      </w:r>
+      <w:r>
+        <w:rPr>
+          <w:rFonts w:eastAsia="Segoe UI" w:cs="Segoe UI"/>
+          <w:szCs w:val="22"/>
+        </w:rPr>
+        <w:instrText xml:space="preserve"> REF _Ref67065319 \h </w:instrText>
+      </w:r>
+      <w:r>
+        <w:rPr>
+          <w:rFonts w:eastAsia="Segoe UI" w:cs="Segoe UI"/>
+          <w:szCs w:val="22"/>
+        </w:rPr>
+      </w:r>
+      <w:r>
+        <w:rPr>
+          <w:rFonts w:eastAsia="Segoe UI" w:cs="Segoe UI"/>
+          <w:szCs w:val="22"/>
+        </w:rPr>
+        <w:fldChar w:fldCharType="separate"/>
+      </w:r>
+      <w:r>
+        <w:t xml:space="preserve">Figure </w:t>
+      </w:r>
+      <w:r>
+        <w:rPr>
+          <w:noProof/>
+        </w:rPr>
+        <w:t>1</w:t>
+      </w:r>
+      <w:r>
+        <w:rPr>
+          <w:rFonts w:eastAsia="Segoe UI" w:cs="Segoe UI"/>
+          <w:szCs w:val="22"/>
+        </w:rPr>
+        <w:fldChar w:fldCharType="end"/>
+      </w:r>
+      <w:r>
+        <w:rPr>
+          <w:rFonts w:eastAsia="Segoe UI" w:cs="Segoe UI"/>
+          <w:szCs w:val="22"/>
+        </w:rPr>
         <w:t xml:space="preserve"> illustrates a series of blocks linked together with their parent block’s hash. </w:t>
       </w:r>
     </w:p>
@@ -2097,14 +2539,6 @@
       <w:pPr>
         <w:keepNext/>
         <w:jc w:val="center"/>
-        <w:rPr>
-          <w:ins w:id="24" w:author="Rahul Karade" w:date="2021-03-19T16:54:00Z"/>
-        </w:rPr>
-        <w:pPrChange w:id="25" w:author="Rahul Karade" w:date="2021-03-19T16:54:00Z">
-          <w:pPr>
-            <w:jc w:val="center"/>
-          </w:pPr>
-        </w:pPrChange>
       </w:pPr>
       <w:r>
         <w:rPr>
@@ -2161,157 +2595,351 @@
           <w:rFonts w:eastAsia="Segoe UI" w:cs="Segoe UI"/>
           <w:szCs w:val="22"/>
         </w:rPr>
-        <w:pPrChange w:id="26" w:author="Rahul Karade" w:date="2021-03-19T16:54:00Z">
-          <w:pPr>
-            <w:jc w:val="center"/>
-          </w:pPr>
-        </w:pPrChange>
-      </w:pPr>
-      <w:bookmarkStart w:id="27" w:name="_Ref67065319"/>
-      <w:ins w:id="28" w:author="Rahul Karade" w:date="2021-03-19T16:54:00Z">
+      </w:pPr>
+      <w:bookmarkStart w:id="29" w:name="_Ref67065319"/>
+      <w:r>
+        <w:t xml:space="preserve">Figure </w:t>
+      </w:r>
+      <w:r>
+        <w:fldChar w:fldCharType="begin"/>
+      </w:r>
+      <w:r>
+        <w:instrText xml:space="preserve"> SEQ Figure \* ARABIC </w:instrText>
+      </w:r>
+      <w:r>
+        <w:fldChar w:fldCharType="separate"/>
+      </w:r>
+      <w:r>
+        <w:rPr>
+          <w:noProof/>
+        </w:rPr>
+        <w:t>1</w:t>
+      </w:r>
+      <w:r>
+        <w:fldChar w:fldCharType="end"/>
+      </w:r>
+      <w:bookmarkEnd w:id="29"/>
+    </w:p>
+    <w:p>
+      <w:pPr>
+        <w:rPr>
+          <w:rFonts w:eastAsia="Segoe UI" w:cs="Segoe UI"/>
+          <w:szCs w:val="22"/>
+        </w:rPr>
+      </w:pPr>
+      <w:r>
+        <w:rPr>
+          <w:rFonts w:eastAsia="Segoe UI" w:cs="Segoe UI"/>
+          <w:szCs w:val="22"/>
+        </w:rPr>
+        <w:lastRenderedPageBreak/>
+        <w:t>Asvin uses Hyperledger Besu</w:t>
+      </w:r>
+      <w:ins w:id="30" w:author="Rahul Karade" w:date="2021-03-25T16:38:00Z">
         <w:r>
-          <w:t xml:space="preserve">Figure </w:t>
-        </w:r>
-        <w:r>
-          <w:fldChar w:fldCharType="begin"/>
-        </w:r>
-        <w:r>
-          <w:instrText xml:space="preserve"> SEQ Figure \* ARABIC </w:instrText>
+          <w:rPr>
+            <w:rStyle w:val="FootnoteReference"/>
+            <w:rFonts w:eastAsia="Segoe UI" w:cs="Segoe UI"/>
+            <w:szCs w:val="22"/>
+          </w:rPr>
+          <w:footnoteReference w:id="3"/>
         </w:r>
       </w:ins>
       <w:r>
-        <w:fldChar w:fldCharType="separate"/>
-      </w:r>
-      <w:ins w:id="29" w:author="Rahul Karade" w:date="2021-03-19T16:59:00Z">
+        <w:rPr>
+          <w:rFonts w:eastAsia="Segoe UI" w:cs="Segoe UI"/>
+          <w:szCs w:val="22"/>
+        </w:rPr>
+        <w:t xml:space="preserve"> based blockchain. Besu is an open-source Ethereum client written in Java. It is developed under Apache 2.0 license and is maintained by Linux Foundation</w:t>
+      </w:r>
+      <w:ins w:id="32" w:author="Rahul Karade" w:date="2021-03-25T16:39:00Z">
         <w:r>
           <w:rPr>
-            <w:noProof/>
+            <w:rStyle w:val="FootnoteReference"/>
+            <w:rFonts w:eastAsia="Segoe UI" w:cs="Segoe UI"/>
+            <w:szCs w:val="22"/>
           </w:rPr>
-          <w:t>1</w:t>
+          <w:footnoteReference w:id="4"/>
         </w:r>
       </w:ins>
-      <w:ins w:id="30" w:author="Rahul Karade" w:date="2021-03-19T16:54:00Z">
+      <w:r>
+        <w:rPr>
+          <w:rFonts w:eastAsia="Segoe UI" w:cs="Segoe UI"/>
+          <w:szCs w:val="22"/>
+        </w:rPr>
+        <w:t>. Asvin has deployed an Enterprise grade private permissioned blockchain. It is more efficient and has high-performance transaction processing than a public blockchain.</w:t>
+      </w:r>
+    </w:p>
+    <w:p>
+      <w:pPr>
+        <w:rPr>
+          <w:rFonts w:eastAsia="Segoe UI" w:cs="Segoe UI"/>
+          <w:szCs w:val="22"/>
+        </w:rPr>
+      </w:pPr>
+      <w:r>
+        <w:rPr>
+          <w:rFonts w:eastAsia="Segoe UI" w:cs="Segoe UI"/>
+          <w:szCs w:val="22"/>
+        </w:rPr>
+        <w:t xml:space="preserve">The distributed ledger is exploited to store and retrieve critical device and security patches information in the </w:t>
+      </w:r>
+      <w:proofErr w:type="spellStart"/>
+      <w:r>
+        <w:rPr>
+          <w:rFonts w:eastAsia="Segoe UI" w:cs="Segoe UI"/>
+          <w:szCs w:val="22"/>
+        </w:rPr>
+        <w:t>IoTrust</w:t>
+      </w:r>
+      <w:proofErr w:type="spellEnd"/>
+      <w:r>
+        <w:rPr>
+          <w:rFonts w:eastAsia="Segoe UI" w:cs="Segoe UI"/>
+          <w:szCs w:val="22"/>
+        </w:rPr>
+        <w:t xml:space="preserve"> project. The device and firmware metadata include device and firmware identities, mac address, firmware’s content identifier and message digest. The content identifier is used to download a firmware file from the IPFS server. The message digest plays a crucial role in determining integrity of the file. </w:t>
+      </w:r>
+    </w:p>
+    <w:p>
+      <w:pPr>
+        <w:rPr>
+          <w:rFonts w:eastAsia="Segoe UI" w:cs="Segoe UI"/>
+          <w:szCs w:val="22"/>
+        </w:rPr>
+      </w:pPr>
+      <w:r>
+        <w:rPr>
+          <w:rFonts w:eastAsia="Segoe UI" w:cs="Segoe UI"/>
+          <w:szCs w:val="22"/>
+        </w:rPr>
+        <w:t>The Firmware Update smart contract is written in solidity. The smart contract is a collection of code to perform operations on device and firmware data. Typically, these operations are adding, deleting, updating device and firmware metadata. The smart contract is executed in the Ethereum Virtual Machine. Where certain amount of ETH is paid for each write operation.</w:t>
+      </w:r>
+    </w:p>
+    <w:p>
+      <w:pPr>
+        <w:rPr>
+          <w:rFonts w:eastAsia="Segoe UI" w:cs="Segoe UI"/>
+          <w:szCs w:val="22"/>
+        </w:rPr>
+      </w:pPr>
+      <w:r>
+        <w:rPr>
+          <w:rFonts w:eastAsia="Segoe UI" w:cs="Segoe UI"/>
+          <w:szCs w:val="22"/>
+        </w:rPr>
+        <w:t xml:space="preserve">The </w:t>
+      </w:r>
+      <w:proofErr w:type="spellStart"/>
+      <w:r>
+        <w:rPr>
+          <w:rFonts w:eastAsia="Segoe UI" w:cs="Segoe UI"/>
+          <w:szCs w:val="22"/>
+        </w:rPr>
+        <w:t>besu</w:t>
+      </w:r>
+      <w:proofErr w:type="spellEnd"/>
+      <w:r>
+        <w:rPr>
+          <w:rFonts w:eastAsia="Segoe UI" w:cs="Segoe UI"/>
+          <w:szCs w:val="22"/>
+        </w:rPr>
+        <w:t xml:space="preserve"> node deployed and controlled by asvin exposes its functionalities using JSON-RPC and web sockets. The IoT Agent forwards the device registration, firmware update requests to the blockchain using these API endpoints.</w:t>
+      </w:r>
+    </w:p>
+    <w:p>
+      <w:pPr>
+        <w:rPr>
+          <w:rFonts w:eastAsia="Segoe UI" w:cs="Segoe UI"/>
+          <w:szCs w:val="22"/>
+        </w:rPr>
+      </w:pPr>
+      <w:r>
+        <w:rPr>
+          <w:rFonts w:eastAsia="Segoe UI" w:cs="Segoe UI"/>
+          <w:szCs w:val="22"/>
+        </w:rPr>
+        <w:t xml:space="preserve">The </w:t>
+      </w:r>
+      <w:proofErr w:type="spellStart"/>
+      <w:r>
+        <w:rPr>
+          <w:rFonts w:eastAsia="Segoe UI" w:cs="Segoe UI"/>
+          <w:szCs w:val="22"/>
+        </w:rPr>
+        <w:t>IoTrust</w:t>
+      </w:r>
+      <w:proofErr w:type="spellEnd"/>
+      <w:r>
+        <w:rPr>
+          <w:rFonts w:eastAsia="Segoe UI" w:cs="Segoe UI"/>
+          <w:szCs w:val="22"/>
+        </w:rPr>
+        <w:t xml:space="preserve"> project leverages the potential of distributed ledger technology to build a secured, </w:t>
+      </w:r>
+      <w:proofErr w:type="gramStart"/>
+      <w:r>
+        <w:rPr>
+          <w:rFonts w:eastAsia="Segoe UI" w:cs="Segoe UI"/>
+          <w:szCs w:val="22"/>
+        </w:rPr>
+        <w:t>scalable</w:t>
+      </w:r>
+      <w:proofErr w:type="gramEnd"/>
+      <w:r>
+        <w:rPr>
+          <w:rFonts w:eastAsia="Segoe UI" w:cs="Segoe UI"/>
+          <w:szCs w:val="22"/>
+        </w:rPr>
+        <w:t xml:space="preserve"> and resilient IoT solution.</w:t>
+      </w:r>
+    </w:p>
+    <w:p>
+      <w:pPr>
+        <w:pStyle w:val="Heading3"/>
+      </w:pPr>
+      <w:r>
+        <w:rPr>
+          <w:rFonts w:eastAsia="Segoe UI"/>
+        </w:rPr>
+        <w:t>IPFS</w:t>
+      </w:r>
+    </w:p>
+    <w:p>
+      <w:pPr>
+        <w:rPr>
+          <w:rFonts w:eastAsia="Segoe UI" w:cs="Segoe UI"/>
+          <w:szCs w:val="22"/>
+        </w:rPr>
+      </w:pPr>
+      <w:proofErr w:type="spellStart"/>
+      <w:r>
+        <w:rPr>
+          <w:rFonts w:eastAsia="Segoe UI" w:cs="Segoe UI"/>
+          <w:szCs w:val="22"/>
+        </w:rPr>
+        <w:t>InterPlanatery</w:t>
+      </w:r>
+      <w:proofErr w:type="spellEnd"/>
+      <w:r>
+        <w:rPr>
+          <w:rFonts w:eastAsia="Segoe UI" w:cs="Segoe UI"/>
+          <w:szCs w:val="22"/>
+        </w:rPr>
+        <w:t xml:space="preserve"> File System (IPFS) is a peer-to-peer storage network. </w:t>
+      </w:r>
+      <w:proofErr w:type="spellStart"/>
+      <w:r>
+        <w:rPr>
+          <w:rFonts w:eastAsia="Segoe UI" w:cs="Segoe UI"/>
+          <w:szCs w:val="22"/>
+        </w:rPr>
+        <w:t>IoTrust</w:t>
+      </w:r>
+      <w:proofErr w:type="spellEnd"/>
+      <w:r>
+        <w:rPr>
+          <w:rFonts w:eastAsia="Segoe UI" w:cs="Segoe UI"/>
+          <w:szCs w:val="22"/>
+        </w:rPr>
+        <w:t xml:space="preserve"> project employs this component to store and retrieve security patches for IoT devices. The core principle of IPFS is content based addressing. A file in IPFS is addressed based on its content rather than its location unlike HTTP. </w:t>
+      </w:r>
+    </w:p>
+    <w:p>
+      <w:pPr>
+        <w:rPr>
+          <w:rFonts w:eastAsia="Segoe UI" w:cs="Segoe UI"/>
+          <w:szCs w:val="22"/>
+        </w:rPr>
+      </w:pPr>
+      <w:r>
+        <w:rPr>
+          <w:rFonts w:eastAsia="Segoe UI" w:cs="Segoe UI"/>
+          <w:szCs w:val="22"/>
+        </w:rPr>
+        <w:t>An address of a file in the IPFS is called content identifier (CID)</w:t>
+      </w:r>
+      <w:ins w:id="34" w:author="Rahul Karade" w:date="2021-03-25T16:37:00Z">
         <w:r>
-          <w:fldChar w:fldCharType="end"/>
+          <w:rPr>
+            <w:rStyle w:val="FootnoteReference"/>
+            <w:rFonts w:eastAsia="Segoe UI" w:cs="Segoe UI"/>
+            <w:szCs w:val="22"/>
+          </w:rPr>
+          <w:footnoteReference w:id="5"/>
         </w:r>
       </w:ins>
-      <w:bookmarkEnd w:id="27"/>
-    </w:p>
-    <w:p>
-      <w:pPr>
-        <w:rPr>
-          <w:rFonts w:eastAsia="Segoe UI" w:cs="Segoe UI"/>
-          <w:szCs w:val="22"/>
-        </w:rPr>
-      </w:pPr>
-      <w:r>
-        <w:rPr>
-          <w:rFonts w:eastAsia="Segoe UI" w:cs="Segoe UI"/>
-          <w:szCs w:val="22"/>
-        </w:rPr>
-        <w:t>Asvin uses Hyperledger Besu based blockchain. Besu is an open-source Ethereum client written in Java. It is developed under Apache 2.0 license and is maintained by Linux Foundation. Asvin has deployed an Enterprise grade private permissioned blockchain. It is more efficient and has high-performance transaction processing than a public blockchain.</w:t>
-      </w:r>
-    </w:p>
-    <w:p>
-      <w:pPr>
-        <w:rPr>
-          <w:rFonts w:eastAsia="Segoe UI" w:cs="Segoe UI"/>
-          <w:szCs w:val="22"/>
-        </w:rPr>
-      </w:pPr>
-      <w:r>
-        <w:rPr>
-          <w:rFonts w:eastAsia="Segoe UI" w:cs="Segoe UI"/>
-          <w:szCs w:val="22"/>
-        </w:rPr>
-        <w:lastRenderedPageBreak/>
-        <w:t xml:space="preserve">The distributed ledger is exploited to store and retrieve critical device and security patches information in the IoTrust project. The device and firmware metadata include device and firmware identities, mac address, firmware’s content identifier and message digest. The content identifier is used to download a firmware file from the IPFS server. The message digest plays a crucial role in determining integrity of the file. </w:t>
-      </w:r>
-    </w:p>
-    <w:p>
-      <w:pPr>
-        <w:rPr>
-          <w:rFonts w:eastAsia="Segoe UI" w:cs="Segoe UI"/>
-          <w:szCs w:val="22"/>
-        </w:rPr>
-      </w:pPr>
-      <w:r>
-        <w:rPr>
-          <w:rFonts w:eastAsia="Segoe UI" w:cs="Segoe UI"/>
-          <w:szCs w:val="22"/>
-        </w:rPr>
-        <w:t>The Firmware Update smart contract is written in solidity. The smart contract is a collection of code to perform operations on device and firmware data. Typically, these operations are adding, deleting, updating device and firmware metadata. The smart contract is executed in the Ethereum Virtual Machine. Where certain amount of ETH is paid for each write operation.</w:t>
-      </w:r>
-    </w:p>
-    <w:p>
-      <w:pPr>
-        <w:rPr>
-          <w:rFonts w:eastAsia="Segoe UI" w:cs="Segoe UI"/>
-          <w:szCs w:val="22"/>
-        </w:rPr>
-      </w:pPr>
-      <w:r>
-        <w:rPr>
-          <w:rFonts w:eastAsia="Segoe UI" w:cs="Segoe UI"/>
-          <w:szCs w:val="22"/>
-        </w:rPr>
-        <w:t>The besu node deployed and controlled by asvin exposes its functionalities using JSON-RPC and web sockets. The IoT Agent forwards the device registration, firmware update requests to the blockchain using these API endpoints.</w:t>
-      </w:r>
-    </w:p>
-    <w:p>
-      <w:pPr>
-        <w:rPr>
-          <w:rFonts w:eastAsia="Segoe UI" w:cs="Segoe UI"/>
-          <w:szCs w:val="22"/>
-        </w:rPr>
-      </w:pPr>
-      <w:r>
-        <w:rPr>
-          <w:rFonts w:eastAsia="Segoe UI" w:cs="Segoe UI"/>
-          <w:szCs w:val="22"/>
-        </w:rPr>
-        <w:t>The IoTrust project leverages the potential of distributed ledger technology to build a secured, scalable and resilient IoT solution.</w:t>
-      </w:r>
-    </w:p>
-    <w:p>
-      <w:pPr>
-        <w:pStyle w:val="Heading3"/>
-      </w:pPr>
-      <w:r>
-        <w:rPr>
-          <w:rFonts w:eastAsia="Segoe UI" w:cs="Segoe UI"/>
-        </w:rPr>
-        <w:t>IPFS</w:t>
-      </w:r>
-    </w:p>
-    <w:p>
-      <w:pPr>
-        <w:rPr>
-          <w:rFonts w:eastAsia="Segoe UI" w:cs="Segoe UI"/>
-          <w:szCs w:val="22"/>
-        </w:rPr>
-      </w:pPr>
-      <w:r>
-        <w:rPr>
-          <w:rFonts w:eastAsia="Segoe UI" w:cs="Segoe UI"/>
-          <w:szCs w:val="22"/>
-        </w:rPr>
-        <w:t xml:space="preserve">InterPlanatery File System (IPFS) is a peer-to-peer storage network. IoTrust project employs this component to store and retrieve security patches for IoT devices. The core principle of IPFS is content based addressing. A file in IPFS is addressed based on its content rather than its location unlike HTTP. </w:t>
-      </w:r>
-    </w:p>
-    <w:p>
-      <w:pPr>
-        <w:rPr>
-          <w:rFonts w:eastAsia="Segoe UI" w:cs="Segoe UI"/>
-          <w:szCs w:val="22"/>
-        </w:rPr>
-      </w:pPr>
-      <w:r>
-        <w:rPr>
-          <w:rFonts w:eastAsia="Segoe UI" w:cs="Segoe UI"/>
-          <w:szCs w:val="22"/>
-        </w:rPr>
-        <w:t>An address of a file in the IPFS is called content identifier (CID). The CID is a cryptographic hash of the content of a file. Therefore, different files with same content have the same CIDs. IPFS supports multiple hashing algorithm. It is powered by the Multihash project. The sha-256 hashing algorithm is used for the IoTrust project. A typical CID looks similar to following address.</w:t>
+      <w:r>
+        <w:rPr>
+          <w:rFonts w:eastAsia="Segoe UI" w:cs="Segoe UI"/>
+          <w:szCs w:val="22"/>
+        </w:rPr>
+        <w:t xml:space="preserve">. The CID is a cryptographic hash of the content of a file. Therefore, different files with same content have the same CIDs. IPFS supports multiple hashing algorithm. It is powered by the </w:t>
+      </w:r>
+      <w:proofErr w:type="spellStart"/>
+      <w:r>
+        <w:rPr>
+          <w:rFonts w:eastAsia="Segoe UI" w:cs="Segoe UI"/>
+          <w:szCs w:val="22"/>
+        </w:rPr>
+        <w:t>Multihash</w:t>
+      </w:r>
+      <w:proofErr w:type="spellEnd"/>
+      <w:r>
+        <w:rPr>
+          <w:rFonts w:eastAsia="Segoe UI" w:cs="Segoe UI"/>
+          <w:szCs w:val="22"/>
+        </w:rPr>
+        <w:t xml:space="preserve"> project. The sha-256 hashing algorithm</w:t>
+      </w:r>
+      <w:ins w:id="37" w:author="Rahul Karade" w:date="2021-03-26T09:25:00Z">
+        <w:r>
+          <w:rPr>
+            <w:rStyle w:val="EndnoteReference"/>
+            <w:rFonts w:eastAsia="Segoe UI" w:cs="Segoe UI"/>
+            <w:szCs w:val="22"/>
+          </w:rPr>
+          <w:endnoteReference w:id="5"/>
+        </w:r>
+      </w:ins>
+      <w:r>
+        <w:rPr>
+          <w:rFonts w:eastAsia="Segoe UI" w:cs="Segoe UI"/>
+          <w:szCs w:val="22"/>
+        </w:rPr>
+        <w:t xml:space="preserve"> is used for the </w:t>
+      </w:r>
+      <w:proofErr w:type="spellStart"/>
+      <w:r>
+        <w:rPr>
+          <w:rFonts w:eastAsia="Segoe UI" w:cs="Segoe UI"/>
+          <w:szCs w:val="22"/>
+        </w:rPr>
+        <w:t>IoTrust</w:t>
+      </w:r>
+      <w:proofErr w:type="spellEnd"/>
+      <w:r>
+        <w:rPr>
+          <w:rFonts w:eastAsia="Segoe UI" w:cs="Segoe UI"/>
+          <w:szCs w:val="22"/>
+        </w:rPr>
+        <w:t xml:space="preserve"> project. A typical CID looks </w:t>
+      </w:r>
+      <w:proofErr w:type="gramStart"/>
+      <w:r>
+        <w:rPr>
+          <w:rFonts w:eastAsia="Segoe UI" w:cs="Segoe UI"/>
+          <w:szCs w:val="22"/>
+        </w:rPr>
+        <w:t>similar to</w:t>
+      </w:r>
+      <w:proofErr w:type="gramEnd"/>
+      <w:r>
+        <w:rPr>
+          <w:rFonts w:eastAsia="Segoe UI" w:cs="Segoe UI"/>
+          <w:szCs w:val="22"/>
+        </w:rPr>
+        <w:t xml:space="preserve"> following address.</w:t>
       </w:r>
     </w:p>
     <w:p>
@@ -2412,24 +3040,38 @@
           <w:rFonts w:eastAsia="Segoe UI" w:cs="Segoe UI"/>
           <w:szCs w:val="22"/>
         </w:rPr>
-        <w:t xml:space="preserve">A private IPFS cluster is utilized for the IoTrust project. It is a group of IPFS nodes. It solves the problem of data redundancy and make the data highly-available. The cluster exposes its functionalities as HTTP API end points. The IoT agent makes these request to IPFS and forward the information to the Network Server. The </w:t>
-      </w:r>
-      <w:ins w:id="31" w:author="Rahul Karade" w:date="2021-03-19T16:55:00Z">
-        <w:r>
-          <w:rPr>
-            <w:rFonts w:eastAsia="Segoe UI" w:cs="Segoe UI"/>
-            <w:szCs w:val="22"/>
-          </w:rPr>
-          <w:fldChar w:fldCharType="begin"/>
-        </w:r>
-        <w:r>
-          <w:rPr>
-            <w:rFonts w:eastAsia="Segoe UI" w:cs="Segoe UI"/>
-            <w:szCs w:val="22"/>
-          </w:rPr>
-          <w:instrText xml:space="preserve"> REF _Ref67065371 \h </w:instrText>
-        </w:r>
-      </w:ins>
+        <w:t xml:space="preserve">A private IPFS cluster is utilized for the </w:t>
+      </w:r>
+      <w:proofErr w:type="spellStart"/>
+      <w:r>
+        <w:rPr>
+          <w:rFonts w:eastAsia="Segoe UI" w:cs="Segoe UI"/>
+          <w:szCs w:val="22"/>
+        </w:rPr>
+        <w:t>IoTrust</w:t>
+      </w:r>
+      <w:proofErr w:type="spellEnd"/>
+      <w:r>
+        <w:rPr>
+          <w:rFonts w:eastAsia="Segoe UI" w:cs="Segoe UI"/>
+          <w:szCs w:val="22"/>
+        </w:rPr>
+        <w:t xml:space="preserve"> project. It is a group of IPFS nodes. It solves the problem of data redundancy and make the data highly-available. The cluster exposes its functionalities as HTTP API end points. The IoT agent makes these request to IPFS and forward the information to the Network Server. The </w:t>
+      </w:r>
+      <w:r>
+        <w:rPr>
+          <w:rFonts w:eastAsia="Segoe UI" w:cs="Segoe UI"/>
+          <w:szCs w:val="22"/>
+        </w:rPr>
+        <w:fldChar w:fldCharType="begin"/>
+      </w:r>
+      <w:r>
+        <w:rPr>
+          <w:rFonts w:eastAsia="Segoe UI" w:cs="Segoe UI"/>
+          <w:szCs w:val="22"/>
+        </w:rPr>
+        <w:instrText xml:space="preserve"> REF _Ref67065371 \h </w:instrText>
+      </w:r>
       <w:r>
         <w:rPr>
           <w:rFonts w:eastAsia="Segoe UI" w:cs="Segoe UI"/>
@@ -2443,33 +3085,22 @@
         </w:rPr>
         <w:fldChar w:fldCharType="separate"/>
       </w:r>
-      <w:ins w:id="32" w:author="Rahul Karade" w:date="2021-03-19T16:55:00Z">
-        <w:r>
-          <w:t xml:space="preserve">Figure </w:t>
-        </w:r>
-        <w:r>
-          <w:rPr>
-            <w:noProof/>
-          </w:rPr>
-          <w:t>2</w:t>
-        </w:r>
-        <w:r>
-          <w:rPr>
-            <w:rFonts w:eastAsia="Segoe UI" w:cs="Segoe UI"/>
-            <w:szCs w:val="22"/>
-          </w:rPr>
-          <w:fldChar w:fldCharType="end"/>
-        </w:r>
-      </w:ins>
-      <w:del w:id="33" w:author="Rahul Karade" w:date="2021-03-19T16:55:00Z">
-        <w:r>
-          <w:rPr>
-            <w:rFonts w:eastAsia="Segoe UI" w:cs="Segoe UI"/>
-            <w:szCs w:val="22"/>
-          </w:rPr>
-          <w:delText>figure [ref]</w:delText>
-        </w:r>
-      </w:del>
+      <w:r>
+        <w:t xml:space="preserve">Figure </w:t>
+      </w:r>
+      <w:r>
+        <w:rPr>
+          <w:noProof/>
+        </w:rPr>
+        <w:t>2</w:t>
+      </w:r>
+      <w:r>
+        <w:rPr>
+          <w:rFonts w:eastAsia="Segoe UI" w:cs="Segoe UI"/>
+          <w:szCs w:val="22"/>
+        </w:rPr>
+        <w:fldChar w:fldCharType="end"/>
+      </w:r>
       <w:r>
         <w:rPr>
           <w:rFonts w:eastAsia="Segoe UI" w:cs="Segoe UI"/>
@@ -2482,14 +3113,6 @@
       <w:pPr>
         <w:keepNext/>
         <w:jc w:val="center"/>
-        <w:rPr>
-          <w:ins w:id="34" w:author="Rahul Karade" w:date="2021-03-19T16:55:00Z"/>
-        </w:rPr>
-        <w:pPrChange w:id="35" w:author="Rahul Karade" w:date="2021-03-19T16:55:00Z">
-          <w:pPr>
-            <w:jc w:val="center"/>
-          </w:pPr>
-        </w:pPrChange>
       </w:pPr>
       <w:r>
         <w:rPr>
@@ -2547,44 +3170,33 @@
           <w:rFonts w:eastAsia="Segoe UI" w:cs="Segoe UI"/>
           <w:szCs w:val="22"/>
         </w:rPr>
-        <w:pPrChange w:id="36" w:author="Rahul Karade" w:date="2021-03-19T16:55:00Z">
-          <w:pPr>
-            <w:jc w:val="center"/>
-          </w:pPr>
-        </w:pPrChange>
-      </w:pPr>
-      <w:bookmarkStart w:id="37" w:name="_Ref67065371"/>
-      <w:ins w:id="38" w:author="Rahul Karade" w:date="2021-03-19T16:55:00Z">
-        <w:r>
-          <w:t xml:space="preserve">Figure </w:t>
-        </w:r>
-        <w:r>
-          <w:fldChar w:fldCharType="begin"/>
-        </w:r>
-        <w:r>
-          <w:instrText xml:space="preserve"> SEQ Figure \* ARABIC </w:instrText>
-        </w:r>
-      </w:ins>
+      </w:pPr>
+      <w:bookmarkStart w:id="41" w:name="_Ref67065371"/>
+      <w:r>
+        <w:t xml:space="preserve">Figure </w:t>
+      </w:r>
+      <w:r>
+        <w:fldChar w:fldCharType="begin"/>
+      </w:r>
+      <w:r>
+        <w:instrText xml:space="preserve"> SEQ Figure \* ARABIC </w:instrText>
+      </w:r>
       <w:r>
         <w:fldChar w:fldCharType="separate"/>
       </w:r>
-      <w:ins w:id="39" w:author="Rahul Karade" w:date="2021-03-19T16:59:00Z">
-        <w:r>
-          <w:rPr>
-            <w:noProof/>
-          </w:rPr>
-          <w:t>2</w:t>
-        </w:r>
-      </w:ins>
-      <w:ins w:id="40" w:author="Rahul Karade" w:date="2021-03-19T16:55:00Z">
-        <w:r>
-          <w:fldChar w:fldCharType="end"/>
-        </w:r>
-        <w:bookmarkEnd w:id="37"/>
-        <w:r>
-          <w:t>: IPFS cluster</w:t>
-        </w:r>
-      </w:ins>
+      <w:r>
+        <w:rPr>
+          <w:noProof/>
+        </w:rPr>
+        <w:t>2</w:t>
+      </w:r>
+      <w:r>
+        <w:fldChar w:fldCharType="end"/>
+      </w:r>
+      <w:bookmarkEnd w:id="41"/>
+      <w:r>
+        <w:t>: IPFS cluster</w:t>
+      </w:r>
     </w:p>
     <w:p>
       <w:pPr>
@@ -2607,13 +3219,23 @@
       <w:pPr>
         <w:pStyle w:val="Heading3"/>
         <w:numPr>
-          <w:ilvl w:val="0"/>
-          <w:numId w:val="11"/>
+          <w:ilvl w:val="2"/>
+          <w:numId w:val="0"/>
         </w:numPr>
-      </w:pPr>
-      <w:r>
-        <w:rPr>
-          <w:rFonts w:eastAsia="Segoe UI" w:cs="Segoe UI"/>
+        <w:pPrChange w:id="42" w:author="Rahul Karade" w:date="2021-03-26T07:50:00Z">
+          <w:pPr>
+            <w:pStyle w:val="Heading3"/>
+            <w:numPr>
+              <w:ilvl w:val="0"/>
+              <w:numId w:val="0"/>
+            </w:numPr>
+            <w:ind w:left="720" w:hanging="360"/>
+          </w:pPr>
+        </w:pPrChange>
+      </w:pPr>
+      <w:r>
+        <w:rPr>
+          <w:rFonts w:eastAsia="Segoe UI"/>
         </w:rPr>
         <w:t>Cloud Deployment</w:t>
       </w:r>
@@ -2630,7 +3252,23 @@
           <w:rFonts w:eastAsia="Segoe UI" w:cs="Segoe UI"/>
           <w:szCs w:val="22"/>
         </w:rPr>
-        <w:t>The IoT Agent, Network Server and asvin’s components Blockchain, IPFS, Customer Platform and Version Controller are all hosted on a cloud server. The cloud server runs Ubuntu 18.04 operating system. All the components are built as docker images and deployed on the cloud using docker compose. The components run as docker containers in an isolated environment.</w:t>
+        <w:t xml:space="preserve">The IoT Agent, Network Server and </w:t>
+      </w:r>
+      <w:proofErr w:type="spellStart"/>
+      <w:r>
+        <w:rPr>
+          <w:rFonts w:eastAsia="Segoe UI" w:cs="Segoe UI"/>
+          <w:szCs w:val="22"/>
+        </w:rPr>
+        <w:t>asvin’s</w:t>
+      </w:r>
+      <w:proofErr w:type="spellEnd"/>
+      <w:r>
+        <w:rPr>
+          <w:rFonts w:eastAsia="Segoe UI" w:cs="Segoe UI"/>
+          <w:szCs w:val="22"/>
+        </w:rPr>
+        <w:t xml:space="preserve"> components Blockchain, IPFS, Customer Platform and Version Controller are all hosted on a cloud server. The cloud server runs Ubuntu 18.04 operating system. All the components are built as docker images and deployed on the cloud using docker compose. The components run as docker containers in an isolated environment.</w:t>
       </w:r>
     </w:p>
     <w:p>
@@ -2639,7 +3277,7 @@
       </w:pPr>
       <w:r>
         <w:rPr>
-          <w:rFonts w:eastAsia="Segoe UI" w:cs="Segoe UI"/>
+          <w:rFonts w:eastAsia="Segoe UI"/>
         </w:rPr>
         <w:t>Docker Compose</w:t>
       </w:r>
@@ -2656,62 +3294,31 @@
           <w:rFonts w:eastAsia="Segoe UI" w:cs="Segoe UI"/>
           <w:szCs w:val="22"/>
         </w:rPr>
-        <w:t xml:space="preserve">It is tools for defining and running multi-container Docker applications. There applications can be defined in a YAML file as services. Typically, this file is named docker-compose.yml file. An example of docker-compose file used for Network Server is given in the </w:t>
-      </w:r>
-      <w:ins w:id="41" w:author="Rahul Karade" w:date="2021-03-19T16:57:00Z">
+        <w:t xml:space="preserve">It is </w:t>
+      </w:r>
+      <w:ins w:id="43" w:author="Rahul Karade" w:date="2021-03-26T07:38:00Z">
         <w:r>
           <w:rPr>
             <w:rFonts w:eastAsia="Segoe UI" w:cs="Segoe UI"/>
             <w:szCs w:val="22"/>
           </w:rPr>
-          <w:fldChar w:fldCharType="begin"/>
+          <w:t xml:space="preserve">a </w:t>
         </w:r>
+      </w:ins>
+      <w:r>
+        <w:rPr>
+          <w:rFonts w:eastAsia="Segoe UI" w:cs="Segoe UI"/>
+          <w:szCs w:val="22"/>
+        </w:rPr>
+        <w:t>tool</w:t>
+      </w:r>
+      <w:del w:id="44" w:author="Rahul Karade" w:date="2021-03-26T07:38:00Z">
         <w:r>
           <w:rPr>
             <w:rFonts w:eastAsia="Segoe UI" w:cs="Segoe UI"/>
             <w:szCs w:val="22"/>
           </w:rPr>
-          <w:instrText xml:space="preserve"> REF _Ref67065473 \h </w:instrText>
-        </w:r>
-      </w:ins>
-      <w:r>
-        <w:rPr>
-          <w:rFonts w:eastAsia="Segoe UI" w:cs="Segoe UI"/>
-          <w:szCs w:val="22"/>
-        </w:rPr>
-      </w:r>
-      <w:r>
-        <w:rPr>
-          <w:rFonts w:eastAsia="Segoe UI" w:cs="Segoe UI"/>
-          <w:szCs w:val="22"/>
-        </w:rPr>
-        <w:fldChar w:fldCharType="separate"/>
-      </w:r>
-      <w:ins w:id="42" w:author="Rahul Karade" w:date="2021-03-19T16:57:00Z">
-        <w:r>
-          <w:t xml:space="preserve">Figure </w:t>
-        </w:r>
-        <w:r>
-          <w:rPr>
-            <w:noProof/>
-          </w:rPr>
-          <w:t>3</w:t>
-        </w:r>
-        <w:r>
-          <w:rPr>
-            <w:rFonts w:eastAsia="Segoe UI" w:cs="Segoe UI"/>
-            <w:szCs w:val="22"/>
-          </w:rPr>
-          <w:fldChar w:fldCharType="end"/>
-        </w:r>
-      </w:ins>
-      <w:del w:id="43" w:author="Rahul Karade" w:date="2021-03-19T16:57:00Z">
-        <w:r>
-          <w:rPr>
-            <w:rFonts w:eastAsia="Segoe UI" w:cs="Segoe UI"/>
-            <w:szCs w:val="22"/>
-          </w:rPr>
-          <w:delText>figure[ref]</w:delText>
+          <w:delText>s</w:delText>
         </w:r>
       </w:del>
       <w:r>
@@ -2719,6 +3326,72 @@
           <w:rFonts w:eastAsia="Segoe UI" w:cs="Segoe UI"/>
           <w:szCs w:val="22"/>
         </w:rPr>
+        <w:t xml:space="preserve"> for defining and running multi-container Docker applications. There applications can be defined in a YAML file as services. Typically, this file is named docker-</w:t>
+      </w:r>
+      <w:proofErr w:type="spellStart"/>
+      <w:r>
+        <w:rPr>
+          <w:rFonts w:eastAsia="Segoe UI" w:cs="Segoe UI"/>
+          <w:szCs w:val="22"/>
+        </w:rPr>
+        <w:t>compose.yml</w:t>
+      </w:r>
+      <w:proofErr w:type="spellEnd"/>
+      <w:r>
+        <w:rPr>
+          <w:rFonts w:eastAsia="Segoe UI" w:cs="Segoe UI"/>
+          <w:szCs w:val="22"/>
+        </w:rPr>
+        <w:t xml:space="preserve"> file. An example of docker-compose file used for Network Server is given in the </w:t>
+      </w:r>
+      <w:r>
+        <w:rPr>
+          <w:rFonts w:eastAsia="Segoe UI" w:cs="Segoe UI"/>
+          <w:szCs w:val="22"/>
+        </w:rPr>
+        <w:fldChar w:fldCharType="begin"/>
+      </w:r>
+      <w:r>
+        <w:rPr>
+          <w:rFonts w:eastAsia="Segoe UI" w:cs="Segoe UI"/>
+          <w:szCs w:val="22"/>
+        </w:rPr>
+        <w:instrText xml:space="preserve"> REF _Ref67065473 \h </w:instrText>
+      </w:r>
+      <w:r>
+        <w:rPr>
+          <w:rFonts w:eastAsia="Segoe UI" w:cs="Segoe UI"/>
+          <w:szCs w:val="22"/>
+        </w:rPr>
+      </w:r>
+      <w:r>
+        <w:rPr>
+          <w:rFonts w:eastAsia="Segoe UI" w:cs="Segoe UI"/>
+          <w:szCs w:val="22"/>
+        </w:rPr>
+        <w:fldChar w:fldCharType="separate"/>
+      </w:r>
+      <w:r>
+        <w:t xml:space="preserve">Figure </w:t>
+      </w:r>
+      <w:r>
+        <w:rPr>
+          <w:noProof/>
+        </w:rPr>
+        <w:t>3</w:t>
+      </w:r>
+      <w:r>
+        <w:rPr>
+          <w:rFonts w:eastAsia="Segoe UI" w:cs="Segoe UI"/>
+          <w:szCs w:val="22"/>
+        </w:rPr>
+        <w:fldChar w:fldCharType="end"/>
+      </w:r>
+      <w:r>
+        <w:rPr>
+          <w:rFonts w:eastAsia="Segoe UI" w:cs="Segoe UI"/>
+          <w:szCs w:val="22"/>
+        </w:rPr>
         <w:t>.</w:t>
       </w:r>
     </w:p>
@@ -2726,14 +3399,6 @@
       <w:pPr>
         <w:keepNext/>
         <w:jc w:val="center"/>
-        <w:rPr>
-          <w:ins w:id="44" w:author="Rahul Karade" w:date="2021-03-19T16:56:00Z"/>
-        </w:rPr>
-        <w:pPrChange w:id="45" w:author="Rahul Karade" w:date="2021-03-19T16:56:00Z">
-          <w:pPr>
-            <w:jc w:val="center"/>
-          </w:pPr>
-        </w:pPrChange>
       </w:pPr>
       <w:r>
         <w:rPr>
@@ -2787,47 +3452,38 @@
       <w:pPr>
         <w:pStyle w:val="Caption"/>
         <w:jc w:val="center"/>
-        <w:rPr>
-          <w:ins w:id="46" w:author="Rahul Karade" w:date="2021-03-19T16:56:00Z"/>
-        </w:rPr>
-        <w:pPrChange w:id="47" w:author="Rahul Karade" w:date="2021-03-19T16:56:00Z">
-          <w:pPr>
-            <w:pStyle w:val="Caption"/>
-          </w:pPr>
-        </w:pPrChange>
-      </w:pPr>
-      <w:bookmarkStart w:id="48" w:name="_Ref67065473"/>
-      <w:ins w:id="49" w:author="Rahul Karade" w:date="2021-03-19T16:56:00Z">
-        <w:r>
-          <w:t xml:space="preserve">Figure </w:t>
-        </w:r>
-        <w:r>
-          <w:fldChar w:fldCharType="begin"/>
-        </w:r>
-        <w:r>
-          <w:instrText xml:space="preserve"> SEQ Figure \* ARABIC </w:instrText>
-        </w:r>
-      </w:ins>
+      </w:pPr>
+      <w:bookmarkStart w:id="45" w:name="_Ref67065473"/>
+      <w:r>
+        <w:t xml:space="preserve">Figure </w:t>
+      </w:r>
+      <w:r>
+        <w:fldChar w:fldCharType="begin"/>
+      </w:r>
+      <w:r>
+        <w:instrText xml:space="preserve"> SEQ Figure \* ARABIC </w:instrText>
+      </w:r>
       <w:r>
         <w:fldChar w:fldCharType="separate"/>
       </w:r>
-      <w:ins w:id="50" w:author="Rahul Karade" w:date="2021-03-19T16:59:00Z">
-        <w:r>
-          <w:rPr>
-            <w:noProof/>
-          </w:rPr>
-          <w:t>3</w:t>
-        </w:r>
-      </w:ins>
-      <w:ins w:id="51" w:author="Rahul Karade" w:date="2021-03-19T16:56:00Z">
-        <w:r>
-          <w:fldChar w:fldCharType="end"/>
-        </w:r>
-        <w:bookmarkEnd w:id="48"/>
-        <w:r>
-          <w:t>: Docker-compose file</w:t>
-        </w:r>
-      </w:ins>
+      <w:r>
+        <w:rPr>
+          <w:noProof/>
+        </w:rPr>
+        <w:t>3</w:t>
+      </w:r>
+      <w:r>
+        <w:fldChar w:fldCharType="end"/>
+      </w:r>
+      <w:bookmarkEnd w:id="45"/>
+      <w:r>
+        <w:t xml:space="preserve">: Docker-compose </w:t>
+      </w:r>
+      <w:proofErr w:type="gramStart"/>
+      <w:r>
+        <w:t>file</w:t>
+      </w:r>
+      <w:proofErr w:type="gramEnd"/>
     </w:p>
     <w:p>
       <w:pPr>
@@ -2875,22 +3531,20 @@
         </w:rPr>
         <w:t xml:space="preserve"> command line utility to create, start, and stop services defined in the YAML file. Some of the commands are shown below in the </w:t>
       </w:r>
-      <w:ins w:id="52" w:author="Rahul Karade" w:date="2021-03-19T16:59:00Z">
-        <w:r>
-          <w:rPr>
-            <w:rFonts w:eastAsia="Segoe UI" w:cs="Segoe UI"/>
-            <w:szCs w:val="22"/>
-          </w:rPr>
-          <w:fldChar w:fldCharType="begin"/>
-        </w:r>
-        <w:r>
-          <w:rPr>
-            <w:rFonts w:eastAsia="Segoe UI" w:cs="Segoe UI"/>
-            <w:szCs w:val="22"/>
-          </w:rPr>
-          <w:instrText xml:space="preserve"> REF _Ref67065559 \h </w:instrText>
-        </w:r>
-      </w:ins>
+      <w:r>
+        <w:rPr>
+          <w:rFonts w:eastAsia="Segoe UI" w:cs="Segoe UI"/>
+          <w:szCs w:val="22"/>
+        </w:rPr>
+        <w:fldChar w:fldCharType="begin"/>
+      </w:r>
+      <w:r>
+        <w:rPr>
+          <w:rFonts w:eastAsia="Segoe UI" w:cs="Segoe UI"/>
+          <w:szCs w:val="22"/>
+        </w:rPr>
+        <w:instrText xml:space="preserve"> REF _Ref67065559 \h </w:instrText>
+      </w:r>
       <w:r>
         <w:rPr>
           <w:rFonts w:eastAsia="Segoe UI" w:cs="Segoe UI"/>
@@ -2904,33 +3558,22 @@
         </w:rPr>
         <w:fldChar w:fldCharType="separate"/>
       </w:r>
-      <w:ins w:id="53" w:author="Rahul Karade" w:date="2021-03-19T16:59:00Z">
-        <w:r>
-          <w:t xml:space="preserve">Figure </w:t>
-        </w:r>
-        <w:r>
-          <w:rPr>
-            <w:noProof/>
-          </w:rPr>
-          <w:t>4</w:t>
-        </w:r>
-        <w:r>
-          <w:rPr>
-            <w:rFonts w:eastAsia="Segoe UI" w:cs="Segoe UI"/>
-            <w:szCs w:val="22"/>
-          </w:rPr>
-          <w:fldChar w:fldCharType="end"/>
-        </w:r>
-      </w:ins>
-      <w:del w:id="54" w:author="Rahul Karade" w:date="2021-03-19T16:59:00Z">
-        <w:r>
-          <w:rPr>
-            <w:rFonts w:eastAsia="Segoe UI" w:cs="Segoe UI"/>
-            <w:szCs w:val="22"/>
-          </w:rPr>
-          <w:delText>figure [ref]</w:delText>
-        </w:r>
-      </w:del>
+      <w:r>
+        <w:t xml:space="preserve">Figure </w:t>
+      </w:r>
+      <w:r>
+        <w:rPr>
+          <w:noProof/>
+        </w:rPr>
+        <w:t>4</w:t>
+      </w:r>
+      <w:r>
+        <w:rPr>
+          <w:rFonts w:eastAsia="Segoe UI" w:cs="Segoe UI"/>
+          <w:szCs w:val="22"/>
+        </w:rPr>
+        <w:fldChar w:fldCharType="end"/>
+      </w:r>
       <w:r>
         <w:rPr>
           <w:rFonts w:eastAsia="Segoe UI" w:cs="Segoe UI"/>
@@ -2943,12 +3586,6 @@
       <w:pPr>
         <w:keepNext/>
         <w:jc w:val="center"/>
-        <w:rPr>
-          <w:ins w:id="55" w:author="Rahul Karade" w:date="2021-03-19T16:58:00Z"/>
-        </w:rPr>
-        <w:pPrChange w:id="56" w:author="Rahul Karade" w:date="2021-03-19T16:58:00Z">
-          <w:pPr/>
-        </w:pPrChange>
       </w:pPr>
       <w:r>
         <w:rPr>
@@ -3005,39 +3642,30 @@
           <w:rFonts w:eastAsia="Segoe UI" w:cs="Segoe UI"/>
           <w:szCs w:val="22"/>
         </w:rPr>
-        <w:pPrChange w:id="57" w:author="Rahul Karade" w:date="2021-03-19T16:58:00Z">
-          <w:pPr/>
-        </w:pPrChange>
-      </w:pPr>
-      <w:bookmarkStart w:id="58" w:name="_Ref67065559"/>
-      <w:ins w:id="59" w:author="Rahul Karade" w:date="2021-03-19T16:58:00Z">
-        <w:r>
-          <w:t xml:space="preserve">Figure </w:t>
-        </w:r>
-        <w:r>
-          <w:fldChar w:fldCharType="begin"/>
-        </w:r>
-        <w:r>
-          <w:instrText xml:space="preserve"> SEQ Figure \* ARABIC </w:instrText>
-        </w:r>
-      </w:ins>
+      </w:pPr>
+      <w:bookmarkStart w:id="46" w:name="_Ref67065559"/>
+      <w:r>
+        <w:t xml:space="preserve">Figure </w:t>
+      </w:r>
+      <w:r>
+        <w:fldChar w:fldCharType="begin"/>
+      </w:r>
+      <w:r>
+        <w:instrText xml:space="preserve"> SEQ Figure \* ARABIC </w:instrText>
+      </w:r>
       <w:r>
         <w:fldChar w:fldCharType="separate"/>
       </w:r>
-      <w:ins w:id="60" w:author="Rahul Karade" w:date="2021-03-19T16:59:00Z">
-        <w:r>
-          <w:rPr>
-            <w:noProof/>
-          </w:rPr>
-          <w:t>4</w:t>
-        </w:r>
-      </w:ins>
-      <w:ins w:id="61" w:author="Rahul Karade" w:date="2021-03-19T16:58:00Z">
-        <w:r>
-          <w:fldChar w:fldCharType="end"/>
-        </w:r>
-      </w:ins>
-      <w:bookmarkEnd w:id="58"/>
+      <w:r>
+        <w:rPr>
+          <w:noProof/>
+        </w:rPr>
+        <w:t>4</w:t>
+      </w:r>
+      <w:r>
+        <w:fldChar w:fldCharType="end"/>
+      </w:r>
+      <w:bookmarkEnd w:id="46"/>
     </w:p>
     <w:p>
       <w:pPr>
@@ -3045,7 +3673,7 @@
       </w:pPr>
       <w:r>
         <w:rPr>
-          <w:rFonts w:eastAsia="Segoe UI" w:cs="Segoe UI"/>
+          <w:rFonts w:eastAsia="Segoe UI"/>
         </w:rPr>
         <w:t>Reverse Proxy Server</w:t>
       </w:r>
@@ -3064,24 +3692,13 @@
         </w:rPr>
         <w:t>A Reverse Proxy server is an intermediary server which forwards incoming HTTP client requests and responses to and from appropriate application servers running behind it. A reverse proxy facilitates an additional level of abstraction and control. It assures congestion free traffic flow between HTTT clients and servers. The rever</w:t>
       </w:r>
-      <w:ins w:id="62" w:author="Rahul Karade" w:date="2021-03-19T17:08:00Z">
-        <w:r>
-          <w:rPr>
-            <w:rFonts w:eastAsia="Segoe UI" w:cs="Segoe UI"/>
-            <w:szCs w:val="22"/>
-          </w:rPr>
-          <w:t>s</w:t>
-        </w:r>
-      </w:ins>
-      <w:del w:id="63" w:author="Rahul Karade" w:date="2021-03-19T17:08:00Z">
-        <w:r>
-          <w:rPr>
-            <w:rFonts w:eastAsia="Segoe UI" w:cs="Segoe UI"/>
-            <w:szCs w:val="22"/>
-          </w:rPr>
-          <w:delText>x</w:delText>
-        </w:r>
-      </w:del>
+      <w:r>
+        <w:rPr>
+          <w:rFonts w:eastAsia="Segoe UI" w:cs="Segoe UI"/>
+          <w:szCs w:val="22"/>
+        </w:rPr>
+        <w:t>s</w:t>
+      </w:r>
       <w:r>
         <w:rPr>
           <w:rFonts w:eastAsia="Segoe UI" w:cs="Segoe UI"/>
@@ -3089,22 +3706,20 @@
         </w:rPr>
         <w:t xml:space="preserve">e proxy is depicted in the </w:t>
       </w:r>
-      <w:ins w:id="64" w:author="Rahul Karade" w:date="2021-03-19T16:59:00Z">
-        <w:r>
-          <w:rPr>
-            <w:rFonts w:eastAsia="Segoe UI" w:cs="Segoe UI"/>
-            <w:szCs w:val="22"/>
-          </w:rPr>
-          <w:fldChar w:fldCharType="begin"/>
-        </w:r>
-        <w:r>
-          <w:rPr>
-            <w:rFonts w:eastAsia="Segoe UI" w:cs="Segoe UI"/>
-            <w:szCs w:val="22"/>
-          </w:rPr>
-          <w:instrText xml:space="preserve"> REF _Ref67065610 \h </w:instrText>
-        </w:r>
-      </w:ins>
+      <w:r>
+        <w:rPr>
+          <w:rFonts w:eastAsia="Segoe UI" w:cs="Segoe UI"/>
+          <w:szCs w:val="22"/>
+        </w:rPr>
+        <w:fldChar w:fldCharType="begin"/>
+      </w:r>
+      <w:r>
+        <w:rPr>
+          <w:rFonts w:eastAsia="Segoe UI" w:cs="Segoe UI"/>
+          <w:szCs w:val="22"/>
+        </w:rPr>
+        <w:instrText xml:space="preserve"> REF _Ref67065610 \h </w:instrText>
+      </w:r>
       <w:r>
         <w:rPr>
           <w:rFonts w:eastAsia="Segoe UI" w:cs="Segoe UI"/>
@@ -3118,33 +3733,22 @@
         </w:rPr>
         <w:fldChar w:fldCharType="separate"/>
       </w:r>
-      <w:ins w:id="65" w:author="Rahul Karade" w:date="2021-03-19T16:59:00Z">
-        <w:r>
-          <w:t xml:space="preserve">Figure </w:t>
-        </w:r>
-        <w:r>
-          <w:rPr>
-            <w:noProof/>
-          </w:rPr>
-          <w:t>5</w:t>
-        </w:r>
-        <w:r>
-          <w:rPr>
-            <w:rFonts w:eastAsia="Segoe UI" w:cs="Segoe UI"/>
-            <w:szCs w:val="22"/>
-          </w:rPr>
-          <w:fldChar w:fldCharType="end"/>
-        </w:r>
-      </w:ins>
-      <w:del w:id="66" w:author="Rahul Karade" w:date="2021-03-19T16:59:00Z">
-        <w:r>
-          <w:rPr>
-            <w:rFonts w:eastAsia="Segoe UI" w:cs="Segoe UI"/>
-            <w:szCs w:val="22"/>
-          </w:rPr>
-          <w:delText>figure [ref]</w:delText>
-        </w:r>
-      </w:del>
+      <w:r>
+        <w:t xml:space="preserve">Figure </w:t>
+      </w:r>
+      <w:r>
+        <w:rPr>
+          <w:noProof/>
+        </w:rPr>
+        <w:t>5</w:t>
+      </w:r>
+      <w:r>
+        <w:rPr>
+          <w:rFonts w:eastAsia="Segoe UI" w:cs="Segoe UI"/>
+          <w:szCs w:val="22"/>
+        </w:rPr>
+        <w:fldChar w:fldCharType="end"/>
+      </w:r>
       <w:r>
         <w:rPr>
           <w:rFonts w:eastAsia="Segoe UI" w:cs="Segoe UI"/>
@@ -3157,14 +3761,6 @@
       <w:pPr>
         <w:keepNext/>
         <w:jc w:val="center"/>
-        <w:rPr>
-          <w:ins w:id="67" w:author="Rahul Karade" w:date="2021-03-19T16:59:00Z"/>
-        </w:rPr>
-        <w:pPrChange w:id="68" w:author="Rahul Karade" w:date="2021-03-19T16:59:00Z">
-          <w:pPr>
-            <w:jc w:val="center"/>
-          </w:pPr>
-        </w:pPrChange>
       </w:pPr>
       <w:r>
         <w:rPr>
@@ -3223,56 +3819,79 @@
           <w:szCs w:val="22"/>
           <w:lang w:val="en-US"/>
         </w:rPr>
-        <w:pPrChange w:id="69" w:author="Rahul Karade" w:date="2021-03-19T16:59:00Z">
-          <w:pPr>
-            <w:jc w:val="center"/>
-          </w:pPr>
-        </w:pPrChange>
-      </w:pPr>
-      <w:bookmarkStart w:id="70" w:name="_Ref67065610"/>
-      <w:ins w:id="71" w:author="Rahul Karade" w:date="2021-03-19T16:59:00Z">
-        <w:r>
-          <w:t xml:space="preserve">Figure </w:t>
-        </w:r>
-        <w:r>
-          <w:fldChar w:fldCharType="begin"/>
-        </w:r>
-        <w:r>
-          <w:instrText xml:space="preserve"> SEQ Figure \* ARABIC </w:instrText>
-        </w:r>
-      </w:ins>
+      </w:pPr>
+      <w:bookmarkStart w:id="47" w:name="_Ref67065610"/>
+      <w:r>
+        <w:t xml:space="preserve">Figure </w:t>
+      </w:r>
+      <w:r>
+        <w:fldChar w:fldCharType="begin"/>
+      </w:r>
+      <w:r>
+        <w:instrText xml:space="preserve"> SEQ Figure \* ARABIC </w:instrText>
+      </w:r>
       <w:r>
         <w:fldChar w:fldCharType="separate"/>
       </w:r>
-      <w:ins w:id="72" w:author="Rahul Karade" w:date="2021-03-19T16:59:00Z">
-        <w:r>
-          <w:rPr>
-            <w:noProof/>
-          </w:rPr>
-          <w:t>5</w:t>
-        </w:r>
-        <w:r>
-          <w:fldChar w:fldCharType="end"/>
-        </w:r>
-        <w:bookmarkEnd w:id="70"/>
-        <w:r>
-          <w:t>: NGINX reverse proxy</w:t>
-        </w:r>
-      </w:ins>
-    </w:p>
-    <w:p>
-      <w:pPr>
-        <w:rPr>
-          <w:rFonts w:eastAsia="Segoe UI" w:cs="Segoe UI"/>
-          <w:szCs w:val="22"/>
-        </w:rPr>
-      </w:pPr>
-      <w:r>
-        <w:rPr>
-          <w:rFonts w:eastAsia="Segoe UI" w:cs="Segoe UI"/>
-          <w:szCs w:val="22"/>
-        </w:rPr>
-        <w:t xml:space="preserve">In the IoTrust project, NGINX is utilized as a reverse proxy server. It provides load balancing, web acceleration and higher security to the IoTrust components. </w:t>
+      <w:r>
+        <w:rPr>
+          <w:noProof/>
+        </w:rPr>
+        <w:t>5</w:t>
+      </w:r>
+      <w:r>
+        <w:fldChar w:fldCharType="end"/>
+      </w:r>
+      <w:bookmarkEnd w:id="47"/>
+      <w:r>
+        <w:t>: NGINX reverse proxy</w:t>
+      </w:r>
+    </w:p>
+    <w:p>
+      <w:pPr>
+        <w:rPr>
+          <w:rFonts w:eastAsia="Segoe UI" w:cs="Segoe UI"/>
+          <w:szCs w:val="22"/>
+        </w:rPr>
+      </w:pPr>
+      <w:r>
+        <w:rPr>
+          <w:rFonts w:eastAsia="Segoe UI" w:cs="Segoe UI"/>
+          <w:szCs w:val="22"/>
+        </w:rPr>
+        <w:t xml:space="preserve">In the </w:t>
+      </w:r>
+      <w:proofErr w:type="spellStart"/>
+      <w:r>
+        <w:rPr>
+          <w:rFonts w:eastAsia="Segoe UI" w:cs="Segoe UI"/>
+          <w:szCs w:val="22"/>
+        </w:rPr>
+        <w:t>IoTrust</w:t>
+      </w:r>
+      <w:proofErr w:type="spellEnd"/>
+      <w:r>
+        <w:rPr>
+          <w:rFonts w:eastAsia="Segoe UI" w:cs="Segoe UI"/>
+          <w:szCs w:val="22"/>
+        </w:rPr>
+        <w:t xml:space="preserve"> project, NGINX is utilized as a reverse proxy server. It provides load balancing, web acceleration and higher security to the </w:t>
+      </w:r>
+      <w:proofErr w:type="spellStart"/>
+      <w:r>
+        <w:rPr>
+          <w:rFonts w:eastAsia="Segoe UI" w:cs="Segoe UI"/>
+          <w:szCs w:val="22"/>
+        </w:rPr>
+        <w:t>IoTrust</w:t>
+      </w:r>
+      <w:proofErr w:type="spellEnd"/>
+      <w:r>
+        <w:rPr>
+          <w:rFonts w:eastAsia="Segoe UI" w:cs="Segoe UI"/>
+          <w:szCs w:val="22"/>
+        </w:rPr>
+        <w:t xml:space="preserve"> components. </w:t>
       </w:r>
     </w:p>
     <w:p>
@@ -3315,13 +3934,6 @@
           <w:rFonts w:ascii="Cambria Math" w:eastAsia="Segoe UI" w:hAnsi="Cambria Math" w:cs="Segoe UI"/>
           <w:szCs w:val="22"/>
           <w:oMath/>
-          <w:rPrChange w:id="73" w:author="Rahul Karade" w:date="2021-03-19T16:43:00Z">
-            <w:rPr>
-              <w:rFonts w:ascii="Segoe UI" w:eastAsia="Segoe UI" w:hAnsi="Segoe UI" w:cs="Segoe UI"/>
-              <w:szCs w:val="22"/>
-              <w:oMath/>
-            </w:rPr>
-          </w:rPrChange>
         </w:rPr>
       </w:pPr>
       <m:oMathPara>
@@ -3345,13 +3957,6 @@
           <w:rFonts w:ascii="Cambria Math" w:eastAsia="Segoe UI" w:hAnsi="Cambria Math" w:cs="Segoe UI"/>
           <w:szCs w:val="22"/>
           <w:oMath/>
-          <w:rPrChange w:id="74" w:author="Rahul Karade" w:date="2021-03-19T16:43:00Z">
-            <w:rPr>
-              <w:rFonts w:ascii="Segoe UI" w:eastAsia="Segoe UI" w:hAnsi="Segoe UI" w:cs="Segoe UI"/>
-              <w:szCs w:val="22"/>
-              <w:oMath/>
-            </w:rPr>
-          </w:rPrChange>
         </w:rPr>
       </w:pPr>
       <m:oMathPara>
@@ -3375,13 +3980,6 @@
           <w:rFonts w:ascii="Cambria Math" w:eastAsia="Segoe UI" w:hAnsi="Cambria Math" w:cs="Segoe UI"/>
           <w:szCs w:val="22"/>
           <w:oMath/>
-          <w:rPrChange w:id="75" w:author="Rahul Karade" w:date="2021-03-19T16:43:00Z">
-            <w:rPr>
-              <w:rFonts w:ascii="Segoe UI" w:eastAsia="Segoe UI" w:hAnsi="Segoe UI" w:cs="Segoe UI"/>
-              <w:szCs w:val="22"/>
-              <w:oMath/>
-            </w:rPr>
-          </w:rPrChange>
         </w:rPr>
       </w:pPr>
       <m:oMathPara>
@@ -3411,7 +4009,15 @@
           <w:rFonts w:eastAsia="Segoe UI" w:cs="Segoe UI"/>
           <w:szCs w:val="22"/>
         </w:rPr>
-        <w:t>NGINX official installation guide</w:t>
+        <w:t xml:space="preserve">NGINX official installation </w:t>
+      </w:r>
+      <w:proofErr w:type="spellStart"/>
+      <w:r>
+        <w:rPr>
+          <w:rFonts w:eastAsia="Segoe UI" w:cs="Segoe UI"/>
+          <w:szCs w:val="22"/>
+        </w:rPr>
+        <w:t>guide</w:t>
       </w:r>
       <w:r>
         <w:rPr>
@@ -3421,6 +4027,7 @@
         </w:rPr>
         <w:t>i</w:t>
       </w:r>
+      <w:proofErr w:type="spellEnd"/>
       <w:r>
         <w:rPr>
           <w:rFonts w:eastAsia="Segoe UI" w:cs="Segoe UI"/>
@@ -3460,7 +4067,48 @@
           <w:rFonts w:eastAsia="Segoe UI" w:cs="Segoe UI"/>
           <w:szCs w:val="22"/>
         </w:rPr>
-        <w:t xml:space="preserve">Domain names are addresses of network domain or Internet Protocol resources. They are used in the IoTrust project to identify its components. Each component deployed on cloud server under the IoT project has be given domain name. For an instance </w:t>
+        <w:t xml:space="preserve">Domain names are addresses of network domain or Internet Protocol resources. They are used in the </w:t>
+      </w:r>
+      <w:proofErr w:type="spellStart"/>
+      <w:r>
+        <w:rPr>
+          <w:rFonts w:eastAsia="Segoe UI" w:cs="Segoe UI"/>
+          <w:szCs w:val="22"/>
+        </w:rPr>
+        <w:t>IoTrust</w:t>
+      </w:r>
+      <w:proofErr w:type="spellEnd"/>
+      <w:r>
+        <w:rPr>
+          <w:rFonts w:eastAsia="Segoe UI" w:cs="Segoe UI"/>
+          <w:szCs w:val="22"/>
+        </w:rPr>
+        <w:t xml:space="preserve"> project to identify its components. Each component deployed on cloud server under the </w:t>
+      </w:r>
+      <w:proofErr w:type="spellStart"/>
+      <w:r>
+        <w:rPr>
+          <w:rFonts w:eastAsia="Segoe UI" w:cs="Segoe UI"/>
+          <w:szCs w:val="22"/>
+        </w:rPr>
+        <w:t>IoT</w:t>
+      </w:r>
+      <w:ins w:id="48" w:author="Rahul Karade" w:date="2021-03-26T07:44:00Z">
+        <w:r>
+          <w:rPr>
+            <w:rFonts w:eastAsia="Segoe UI" w:cs="Segoe UI"/>
+            <w:szCs w:val="22"/>
+          </w:rPr>
+          <w:t>rust</w:t>
+        </w:r>
+      </w:ins>
+      <w:proofErr w:type="spellEnd"/>
+      <w:r>
+        <w:rPr>
+          <w:rFonts w:eastAsia="Segoe UI" w:cs="Segoe UI"/>
+          <w:szCs w:val="22"/>
+        </w:rPr>
+        <w:t xml:space="preserve"> project has be given domain name. For an instance </w:t>
       </w:r>
       <w:r>
         <w:rPr>
@@ -3476,7 +4124,23 @@
           <w:rFonts w:eastAsia="Segoe UI" w:cs="Segoe UI"/>
           <w:szCs w:val="22"/>
         </w:rPr>
-        <w:t xml:space="preserve">. It is required in the configuration of nginx. </w:t>
+        <w:t xml:space="preserve">. It is required in the configuration of </w:t>
+      </w:r>
+      <w:proofErr w:type="spellStart"/>
+      <w:r>
+        <w:rPr>
+          <w:rFonts w:eastAsia="Segoe UI" w:cs="Segoe UI"/>
+          <w:szCs w:val="22"/>
+        </w:rPr>
+        <w:t>nginx</w:t>
+      </w:r>
+      <w:proofErr w:type="spellEnd"/>
+      <w:r>
+        <w:rPr>
+          <w:rFonts w:eastAsia="Segoe UI" w:cs="Segoe UI"/>
+          <w:szCs w:val="22"/>
+        </w:rPr>
+        <w:t xml:space="preserve">. </w:t>
       </w:r>
     </w:p>
     <w:p>
@@ -3510,7 +4174,57 @@
           <w:rFonts w:eastAsia="Segoe UI" w:cs="Segoe UI"/>
           <w:szCs w:val="22"/>
         </w:rPr>
-        <w:t>The nginx server can be configured in multiple ways to contain the information of backend application servers. A config file can be created in sites-available, sites-enabled or conf.d folders. In the IoTrust project, it is configured in</w:t>
+        <w:t xml:space="preserve">The </w:t>
+      </w:r>
+      <w:proofErr w:type="spellStart"/>
+      <w:r>
+        <w:rPr>
+          <w:rFonts w:eastAsia="Segoe UI" w:cs="Segoe UI"/>
+          <w:szCs w:val="22"/>
+        </w:rPr>
+        <w:t>nginx</w:t>
+      </w:r>
+      <w:proofErr w:type="spellEnd"/>
+      <w:r>
+        <w:rPr>
+          <w:rFonts w:eastAsia="Segoe UI" w:cs="Segoe UI"/>
+          <w:szCs w:val="22"/>
+        </w:rPr>
+        <w:t xml:space="preserve"> server can be configured in multiple ways to contain the information of backend application servers. A config file can be created in sites-available, sites-enabled or </w:t>
+      </w:r>
+      <w:proofErr w:type="spellStart"/>
+      <w:proofErr w:type="gramStart"/>
+      <w:r>
+        <w:rPr>
+          <w:rFonts w:eastAsia="Segoe UI" w:cs="Segoe UI"/>
+          <w:szCs w:val="22"/>
+        </w:rPr>
+        <w:t>conf.d</w:t>
+      </w:r>
+      <w:proofErr w:type="spellEnd"/>
+      <w:proofErr w:type="gramEnd"/>
+      <w:r>
+        <w:rPr>
+          <w:rFonts w:eastAsia="Segoe UI" w:cs="Segoe UI"/>
+          <w:szCs w:val="22"/>
+        </w:rPr>
+        <w:t xml:space="preserve"> folders. In the </w:t>
+      </w:r>
+      <w:proofErr w:type="spellStart"/>
+      <w:r>
+        <w:rPr>
+          <w:rFonts w:eastAsia="Segoe UI" w:cs="Segoe UI"/>
+          <w:szCs w:val="22"/>
+        </w:rPr>
+        <w:t>IoTrust</w:t>
+      </w:r>
+      <w:proofErr w:type="spellEnd"/>
+      <w:r>
+        <w:rPr>
+          <w:rFonts w:eastAsia="Segoe UI" w:cs="Segoe UI"/>
+          <w:szCs w:val="22"/>
+        </w:rPr>
+        <w:t xml:space="preserve"> project, it is configured in</w:t>
       </w:r>
       <w:r>
         <w:rPr>
@@ -3519,15 +4233,10 @@
           <w:iCs/>
           <w:szCs w:val="22"/>
         </w:rPr>
-        <w:t xml:space="preserve"> conf.d</w:t>
-      </w:r>
-      <w:r>
-        <w:rPr>
-          <w:rFonts w:eastAsia="Segoe UI" w:cs="Segoe UI"/>
-          <w:szCs w:val="22"/>
-        </w:rPr>
-        <w:t xml:space="preserve"> directory. In a Ubuntu server, it is located in </w:t>
-      </w:r>
+        <w:t xml:space="preserve"> </w:t>
+      </w:r>
+      <w:proofErr w:type="spellStart"/>
+      <w:proofErr w:type="gramStart"/>
       <w:r>
         <w:rPr>
           <w:rFonts w:eastAsia="Segoe UI" w:cs="Segoe UI"/>
@@ -3535,14 +4244,32 @@
           <w:iCs/>
           <w:szCs w:val="22"/>
         </w:rPr>
-        <w:t xml:space="preserve">/etc/nginx </w:t>
-      </w:r>
-      <w:r>
-        <w:rPr>
-          <w:rFonts w:eastAsia="Segoe UI" w:cs="Segoe UI"/>
-          <w:szCs w:val="22"/>
-        </w:rPr>
-        <w:t xml:space="preserve">directory. Create a file in </w:t>
+        <w:t>conf.d</w:t>
+      </w:r>
+      <w:proofErr w:type="spellEnd"/>
+      <w:proofErr w:type="gramEnd"/>
+      <w:r>
+        <w:rPr>
+          <w:rFonts w:eastAsia="Segoe UI" w:cs="Segoe UI"/>
+          <w:szCs w:val="22"/>
+        </w:rPr>
+        <w:t xml:space="preserve"> directory. In </w:t>
+      </w:r>
+      <w:proofErr w:type="gramStart"/>
+      <w:r>
+        <w:rPr>
+          <w:rFonts w:eastAsia="Segoe UI" w:cs="Segoe UI"/>
+          <w:szCs w:val="22"/>
+        </w:rPr>
+        <w:t>a</w:t>
+      </w:r>
+      <w:proofErr w:type="gramEnd"/>
+      <w:r>
+        <w:rPr>
+          <w:rFonts w:eastAsia="Segoe UI" w:cs="Segoe UI"/>
+          <w:szCs w:val="22"/>
+        </w:rPr>
+        <w:t xml:space="preserve"> Ubuntu server, it is located in </w:t>
       </w:r>
       <w:r>
         <w:rPr>
@@ -3551,15 +4278,9 @@
           <w:iCs/>
           <w:szCs w:val="22"/>
         </w:rPr>
-        <w:t>/etc/nginx/conf.d</w:t>
-      </w:r>
-      <w:r>
-        <w:rPr>
-          <w:rFonts w:eastAsia="Segoe UI" w:cs="Segoe UI"/>
-          <w:szCs w:val="22"/>
-        </w:rPr>
-        <w:t xml:space="preserve"> folder with the name </w:t>
-      </w:r>
+        <w:t>/etc/</w:t>
+      </w:r>
+      <w:proofErr w:type="spellStart"/>
       <w:r>
         <w:rPr>
           <w:rFonts w:eastAsia="Segoe UI" w:cs="Segoe UI"/>
@@ -3567,15 +4288,9 @@
           <w:iCs/>
           <w:szCs w:val="22"/>
         </w:rPr>
-        <w:t>&lt;domain-name&gt;.conf</w:t>
-      </w:r>
-      <w:r>
-        <w:rPr>
-          <w:rFonts w:eastAsia="Segoe UI" w:cs="Segoe UI"/>
-          <w:szCs w:val="22"/>
-        </w:rPr>
-        <w:t xml:space="preserve">. For an example if domain name is </w:t>
-      </w:r>
+        <w:t>nginx</w:t>
+      </w:r>
+      <w:proofErr w:type="spellEnd"/>
       <w:r>
         <w:rPr>
           <w:rFonts w:eastAsia="Segoe UI" w:cs="Segoe UI"/>
@@ -3583,14 +4298,14 @@
           <w:iCs/>
           <w:szCs w:val="22"/>
         </w:rPr>
-        <w:t xml:space="preserve">ot-agent.iotrust.com </w:t>
-      </w:r>
-      <w:r>
-        <w:rPr>
-          <w:rFonts w:eastAsia="Segoe UI" w:cs="Segoe UI"/>
-          <w:szCs w:val="22"/>
-        </w:rPr>
-        <w:t>then</w:t>
+        <w:t xml:space="preserve"> </w:t>
+      </w:r>
+      <w:r>
+        <w:rPr>
+          <w:rFonts w:eastAsia="Segoe UI" w:cs="Segoe UI"/>
+          <w:szCs w:val="22"/>
+        </w:rPr>
+        <w:t xml:space="preserve">directory. Create a file in </w:t>
       </w:r>
       <w:r>
         <w:rPr>
@@ -3599,15 +4314,9 @@
           <w:iCs/>
           <w:szCs w:val="22"/>
         </w:rPr>
-        <w:t xml:space="preserve"> </w:t>
-      </w:r>
-      <w:r>
-        <w:rPr>
-          <w:rFonts w:eastAsia="Segoe UI" w:cs="Segoe UI"/>
-          <w:szCs w:val="22"/>
-        </w:rPr>
-        <w:t xml:space="preserve">filename would be </w:t>
-      </w:r>
+        <w:t>/etc/</w:t>
+      </w:r>
+      <w:proofErr w:type="spellStart"/>
       <w:r>
         <w:rPr>
           <w:rFonts w:eastAsia="Segoe UI" w:cs="Segoe UI"/>
@@ -3615,14 +4324,130 @@
           <w:iCs/>
           <w:szCs w:val="22"/>
         </w:rPr>
-        <w:t>iot-agent.iotrust.com.conf.</w:t>
-      </w:r>
-      <w:r>
-        <w:rPr>
-          <w:rFonts w:eastAsia="Segoe UI" w:cs="Segoe UI"/>
-          <w:szCs w:val="22"/>
-        </w:rPr>
-        <w:t xml:space="preserve"> It will contain configuration similar to shown below.</w:t>
+        <w:t>nginx</w:t>
+      </w:r>
+      <w:proofErr w:type="spellEnd"/>
+      <w:r>
+        <w:rPr>
+          <w:rFonts w:eastAsia="Segoe UI" w:cs="Segoe UI"/>
+          <w:i/>
+          <w:iCs/>
+          <w:szCs w:val="22"/>
+        </w:rPr>
+        <w:t>/</w:t>
+      </w:r>
+      <w:proofErr w:type="spellStart"/>
+      <w:proofErr w:type="gramStart"/>
+      <w:r>
+        <w:rPr>
+          <w:rFonts w:eastAsia="Segoe UI" w:cs="Segoe UI"/>
+          <w:i/>
+          <w:iCs/>
+          <w:szCs w:val="22"/>
+        </w:rPr>
+        <w:t>conf.d</w:t>
+      </w:r>
+      <w:proofErr w:type="spellEnd"/>
+      <w:proofErr w:type="gramEnd"/>
+      <w:r>
+        <w:rPr>
+          <w:rFonts w:eastAsia="Segoe UI" w:cs="Segoe UI"/>
+          <w:szCs w:val="22"/>
+        </w:rPr>
+        <w:t xml:space="preserve"> folder with the name </w:t>
+      </w:r>
+      <w:r>
+        <w:rPr>
+          <w:rFonts w:eastAsia="Segoe UI" w:cs="Segoe UI"/>
+          <w:i/>
+          <w:iCs/>
+          <w:szCs w:val="22"/>
+        </w:rPr>
+        <w:t>&lt;domain-name&gt;.conf</w:t>
+      </w:r>
+      <w:r>
+        <w:rPr>
+          <w:rFonts w:eastAsia="Segoe UI" w:cs="Segoe UI"/>
+          <w:szCs w:val="22"/>
+        </w:rPr>
+        <w:t xml:space="preserve">. For an example if domain name is </w:t>
+      </w:r>
+      <w:r>
+        <w:rPr>
+          <w:rFonts w:eastAsia="Segoe UI" w:cs="Segoe UI"/>
+          <w:i/>
+          <w:iCs/>
+          <w:szCs w:val="22"/>
+        </w:rPr>
+        <w:t xml:space="preserve">ot-agent.iotrust.com </w:t>
+      </w:r>
+      <w:r>
+        <w:rPr>
+          <w:rFonts w:eastAsia="Segoe UI" w:cs="Segoe UI"/>
+          <w:szCs w:val="22"/>
+        </w:rPr>
+        <w:t>then</w:t>
+      </w:r>
+      <w:r>
+        <w:rPr>
+          <w:rFonts w:eastAsia="Segoe UI" w:cs="Segoe UI"/>
+          <w:i/>
+          <w:iCs/>
+          <w:szCs w:val="22"/>
+        </w:rPr>
+        <w:t xml:space="preserve"> </w:t>
+      </w:r>
+      <w:r>
+        <w:rPr>
+          <w:rFonts w:eastAsia="Segoe UI" w:cs="Segoe UI"/>
+          <w:szCs w:val="22"/>
+        </w:rPr>
+        <w:t xml:space="preserve">filename would be </w:t>
+      </w:r>
+      <w:proofErr w:type="spellStart"/>
+      <w:proofErr w:type="gramStart"/>
+      <w:r>
+        <w:rPr>
+          <w:rFonts w:eastAsia="Segoe UI" w:cs="Segoe UI"/>
+          <w:i/>
+          <w:iCs/>
+          <w:szCs w:val="22"/>
+        </w:rPr>
+        <w:t>iot-agent.iotrust.com.conf</w:t>
+      </w:r>
+      <w:proofErr w:type="spellEnd"/>
+      <w:r>
+        <w:rPr>
+          <w:rFonts w:eastAsia="Segoe UI" w:cs="Segoe UI"/>
+          <w:i/>
+          <w:iCs/>
+          <w:szCs w:val="22"/>
+        </w:rPr>
+        <w:t>.</w:t>
+      </w:r>
+      <w:proofErr w:type="gramEnd"/>
+      <w:r>
+        <w:rPr>
+          <w:rFonts w:eastAsia="Segoe UI" w:cs="Segoe UI"/>
+          <w:szCs w:val="22"/>
+        </w:rPr>
+        <w:t xml:space="preserve"> It will contain configuration </w:t>
+      </w:r>
+      <w:proofErr w:type="gramStart"/>
+      <w:r>
+        <w:rPr>
+          <w:rFonts w:eastAsia="Segoe UI" w:cs="Segoe UI"/>
+          <w:szCs w:val="22"/>
+        </w:rPr>
+        <w:t>similar to</w:t>
+      </w:r>
+      <w:proofErr w:type="gramEnd"/>
+      <w:r>
+        <w:rPr>
+          <w:rFonts w:eastAsia="Segoe UI" w:cs="Segoe UI"/>
+          <w:szCs w:val="22"/>
+        </w:rPr>
+        <w:t xml:space="preserve"> shown below.</w:t>
       </w:r>
     </w:p>
     <w:p>
@@ -3655,7 +4480,23 @@
           <w:rFonts w:eastAsia="Segoe UI" w:cs="Segoe UI"/>
           <w:szCs w:val="22"/>
         </w:rPr>
-        <w:t xml:space="preserve">listen 80;  </w:t>
+        <w:t xml:space="preserve">listen </w:t>
+      </w:r>
+      <w:proofErr w:type="gramStart"/>
+      <w:r>
+        <w:rPr>
+          <w:rFonts w:eastAsia="Segoe UI" w:cs="Segoe UI"/>
+          <w:szCs w:val="22"/>
+        </w:rPr>
+        <w:t>80;</w:t>
+      </w:r>
+      <w:proofErr w:type="gramEnd"/>
+      <w:r>
+        <w:rPr>
+          <w:rFonts w:eastAsia="Segoe UI" w:cs="Segoe UI"/>
+          <w:szCs w:val="22"/>
+        </w:rPr>
+        <w:t xml:space="preserve">  </w:t>
       </w:r>
     </w:p>
     <w:p>
@@ -3667,12 +4508,37 @@
           <w:lang w:val="en-US"/>
         </w:rPr>
       </w:pPr>
-      <w:r>
-        <w:rPr>
-          <w:rFonts w:eastAsia="Segoe UI" w:cs="Segoe UI"/>
-          <w:szCs w:val="22"/>
-        </w:rPr>
-        <w:t xml:space="preserve">server_name &lt;server-domain-name&gt;;  </w:t>
+      <w:proofErr w:type="spellStart"/>
+      <w:r>
+        <w:rPr>
+          <w:rFonts w:eastAsia="Segoe UI" w:cs="Segoe UI"/>
+          <w:szCs w:val="22"/>
+        </w:rPr>
+        <w:t>server_name</w:t>
+      </w:r>
+      <w:proofErr w:type="spellEnd"/>
+      <w:r>
+        <w:rPr>
+          <w:rFonts w:eastAsia="Segoe UI" w:cs="Segoe UI"/>
+          <w:szCs w:val="22"/>
+        </w:rPr>
+        <w:t xml:space="preserve"> &lt;server-domain-name</w:t>
+      </w:r>
+      <w:proofErr w:type="gramStart"/>
+      <w:r>
+        <w:rPr>
+          <w:rFonts w:eastAsia="Segoe UI" w:cs="Segoe UI"/>
+          <w:szCs w:val="22"/>
+        </w:rPr>
+        <w:t>&gt;;</w:t>
+      </w:r>
+      <w:proofErr w:type="gramEnd"/>
+      <w:r>
+        <w:rPr>
+          <w:rFonts w:eastAsia="Segoe UI" w:cs="Segoe UI"/>
+          <w:szCs w:val="22"/>
+        </w:rPr>
+        <w:t xml:space="preserve">  </w:t>
       </w:r>
     </w:p>
     <w:p>
@@ -3701,12 +4567,21 @@
           <w:lang w:val="en-US"/>
         </w:rPr>
       </w:pPr>
-      <w:r>
-        <w:rPr>
-          <w:rFonts w:eastAsia="Segoe UI" w:cs="Segoe UI"/>
-          <w:szCs w:val="22"/>
-        </w:rPr>
-        <w:t xml:space="preserve">proxy_pass </w:t>
+      <w:proofErr w:type="spellStart"/>
+      <w:r>
+        <w:rPr>
+          <w:rFonts w:eastAsia="Segoe UI" w:cs="Segoe UI"/>
+          <w:szCs w:val="22"/>
+        </w:rPr>
+        <w:t>proxy_pass</w:t>
+      </w:r>
+      <w:proofErr w:type="spellEnd"/>
+      <w:r>
+        <w:rPr>
+          <w:rFonts w:eastAsia="Segoe UI" w:cs="Segoe UI"/>
+          <w:szCs w:val="22"/>
+        </w:rPr>
+        <w:t xml:space="preserve"> </w:t>
       </w:r>
       <w:hyperlink r:id="rId19" w:history="1">
         <w:r>
@@ -3718,12 +4593,21 @@
           <w:t>http://127.0.0.1:&lt;port</w:t>
         </w:r>
       </w:hyperlink>
-      <w:r>
-        <w:rPr>
-          <w:rFonts w:eastAsia="Segoe UI" w:cs="Segoe UI"/>
-          <w:szCs w:val="22"/>
-        </w:rPr>
-        <w:t xml:space="preserve">&gt;; </w:t>
+      <w:proofErr w:type="gramStart"/>
+      <w:r>
+        <w:rPr>
+          <w:rFonts w:eastAsia="Segoe UI" w:cs="Segoe UI"/>
+          <w:szCs w:val="22"/>
+        </w:rPr>
+        <w:t>&gt;;</w:t>
+      </w:r>
+      <w:proofErr w:type="gramEnd"/>
+      <w:r>
+        <w:rPr>
+          <w:rFonts w:eastAsia="Segoe UI" w:cs="Segoe UI"/>
+          <w:szCs w:val="22"/>
+        </w:rPr>
+        <w:t xml:space="preserve"> </w:t>
       </w:r>
     </w:p>
     <w:p>
@@ -3772,7 +4656,103 @@
           <w:rFonts w:eastAsia="Segoe UI" w:cs="Segoe UI"/>
           <w:szCs w:val="22"/>
         </w:rPr>
-        <w:t>One can test the configuration with sudo nginx –t command and reload the nginx daemon with sudo nginx –s reload command. After this, you should be able to access a component in your browser with its domain name. At this point, you would realize the connection between your browser and server is not secure. it is over HTTP. The next section describes the steps to install Let's Encrypt SSL certificate for the server.</w:t>
+        <w:t xml:space="preserve">One can test the configuration with </w:t>
+      </w:r>
+      <w:proofErr w:type="spellStart"/>
+      <w:r>
+        <w:rPr>
+          <w:rFonts w:eastAsia="Segoe UI" w:cs="Segoe UI"/>
+          <w:szCs w:val="22"/>
+        </w:rPr>
+        <w:t>sudo</w:t>
+      </w:r>
+      <w:proofErr w:type="spellEnd"/>
+      <w:r>
+        <w:rPr>
+          <w:rFonts w:eastAsia="Segoe UI" w:cs="Segoe UI"/>
+          <w:szCs w:val="22"/>
+        </w:rPr>
+        <w:t xml:space="preserve"> </w:t>
+      </w:r>
+      <w:proofErr w:type="spellStart"/>
+      <w:r>
+        <w:rPr>
+          <w:rFonts w:eastAsia="Segoe UI" w:cs="Segoe UI"/>
+          <w:szCs w:val="22"/>
+        </w:rPr>
+        <w:t>nginx</w:t>
+      </w:r>
+      <w:proofErr w:type="spellEnd"/>
+      <w:r>
+        <w:rPr>
+          <w:rFonts w:eastAsia="Segoe UI" w:cs="Segoe UI"/>
+          <w:szCs w:val="22"/>
+        </w:rPr>
+        <w:t xml:space="preserve"> –t command and reload the </w:t>
+      </w:r>
+      <w:proofErr w:type="spellStart"/>
+      <w:r>
+        <w:rPr>
+          <w:rFonts w:eastAsia="Segoe UI" w:cs="Segoe UI"/>
+          <w:szCs w:val="22"/>
+        </w:rPr>
+        <w:t>nginx</w:t>
+      </w:r>
+      <w:proofErr w:type="spellEnd"/>
+      <w:r>
+        <w:rPr>
+          <w:rFonts w:eastAsia="Segoe UI" w:cs="Segoe UI"/>
+          <w:szCs w:val="22"/>
+        </w:rPr>
+        <w:t xml:space="preserve"> daemon with </w:t>
+      </w:r>
+      <w:proofErr w:type="spellStart"/>
+      <w:r>
+        <w:rPr>
+          <w:rFonts w:eastAsia="Segoe UI" w:cs="Segoe UI"/>
+          <w:szCs w:val="22"/>
+        </w:rPr>
+        <w:t>sudo</w:t>
+      </w:r>
+      <w:proofErr w:type="spellEnd"/>
+      <w:r>
+        <w:rPr>
+          <w:rFonts w:eastAsia="Segoe UI" w:cs="Segoe UI"/>
+          <w:szCs w:val="22"/>
+        </w:rPr>
+        <w:t xml:space="preserve"> </w:t>
+      </w:r>
+      <w:proofErr w:type="spellStart"/>
+      <w:r>
+        <w:rPr>
+          <w:rFonts w:eastAsia="Segoe UI" w:cs="Segoe UI"/>
+          <w:szCs w:val="22"/>
+        </w:rPr>
+        <w:t>nginx</w:t>
+      </w:r>
+      <w:proofErr w:type="spellEnd"/>
+      <w:r>
+        <w:rPr>
+          <w:rFonts w:eastAsia="Segoe UI" w:cs="Segoe UI"/>
+          <w:szCs w:val="22"/>
+        </w:rPr>
+        <w:t xml:space="preserve"> –s reload command. After this, you should be able to access a component in your browser with its domain name. At this point, you would realize the connection between your browser and server is not secure. it is over HTTP. The next section describes the steps to install </w:t>
+      </w:r>
+      <w:proofErr w:type="gramStart"/>
+      <w:r>
+        <w:rPr>
+          <w:rFonts w:eastAsia="Segoe UI" w:cs="Segoe UI"/>
+          <w:szCs w:val="22"/>
+        </w:rPr>
+        <w:t>Let's</w:t>
+      </w:r>
+      <w:proofErr w:type="gramEnd"/>
+      <w:r>
+        <w:rPr>
+          <w:rFonts w:eastAsia="Segoe UI" w:cs="Segoe UI"/>
+          <w:szCs w:val="22"/>
+        </w:rPr>
+        <w:t xml:space="preserve"> Encrypt SSL certificate for the server.</w:t>
       </w:r>
     </w:p>
     <w:p>
@@ -3783,6 +4763,7 @@
           <w:szCs w:val="22"/>
         </w:rPr>
       </w:pPr>
+      <w:proofErr w:type="gramStart"/>
       <w:r>
         <w:rPr>
           <w:rStyle w:val="Heading4Char"/>
@@ -3791,79 +4772,9 @@
           <w:color w:val="9C6A3E"/>
           <w:szCs w:val="22"/>
         </w:rPr>
-        <w:t>Let’s Encrypt Client</w:t>
-      </w:r>
-    </w:p>
-    <w:p>
-      <w:pPr>
-        <w:rPr>
-          <w:rFonts w:eastAsia="Segoe UI" w:cs="Segoe UI"/>
-          <w:szCs w:val="22"/>
-          <w:lang w:val="en-US"/>
-        </w:rPr>
-      </w:pPr>
-      <w:r>
-        <w:rPr>
-          <w:rFonts w:eastAsia="Segoe UI" w:cs="Segoe UI"/>
-          <w:szCs w:val="22"/>
-        </w:rPr>
-        <w:t xml:space="preserve">SSL certificates are required to establish a HTTPS connection between client and server. The Let’s Encrypt client can be utilized to generate SSL certificates for free. The Let’s Encrypt is a non-profit Certificate Authority that provides TLS certificates. A client software is need to generate such certificates on server automatically. On Ubuntu, it can be installed using the prebuilt packages. </w:t>
-      </w:r>
-    </w:p>
-    <w:p>
-      <w:pPr>
-        <w:rPr>
-          <w:rFonts w:eastAsia="Segoe UI" w:cs="Segoe UI"/>
-          <w:szCs w:val="22"/>
-        </w:rPr>
-      </w:pPr>
-      <w:r>
-        <w:rPr>
-          <w:rFonts w:eastAsia="Segoe UI" w:cs="Segoe UI"/>
-          <w:szCs w:val="22"/>
-        </w:rPr>
-        <w:t xml:space="preserve">sudo apt-get install certbotsudo </w:t>
-      </w:r>
-    </w:p>
-    <w:p>
-      <w:pPr>
-        <w:rPr>
-          <w:rFonts w:eastAsia="Segoe UI" w:cs="Segoe UI"/>
-          <w:szCs w:val="22"/>
-          <w:lang w:val="en-US"/>
-        </w:rPr>
-      </w:pPr>
-      <w:r>
-        <w:rPr>
-          <w:rFonts w:eastAsia="Segoe UI" w:cs="Segoe UI"/>
-          <w:szCs w:val="22"/>
-        </w:rPr>
-        <w:t xml:space="preserve">sudo apt-get install python-certbot-nginx </w:t>
-      </w:r>
-    </w:p>
-    <w:p>
-      <w:pPr>
-        <w:rPr>
-          <w:rFonts w:eastAsia="Segoe UI" w:cs="Segoe UI"/>
-          <w:szCs w:val="22"/>
-        </w:rPr>
-      </w:pPr>
-      <w:r>
-        <w:rPr>
-          <w:rFonts w:eastAsia="Segoe UI" w:cs="Segoe UI"/>
-          <w:szCs w:val="22"/>
-        </w:rPr>
-        <w:t>Generate SSL certificate</w:t>
-      </w:r>
-    </w:p>
-    <w:p>
-      <w:pPr>
-        <w:rPr>
-          <w:rFonts w:eastAsia="Segoe UI" w:cs="Segoe UI"/>
-          <w:color w:val="9C6A3E"/>
-          <w:szCs w:val="22"/>
-        </w:rPr>
-      </w:pPr>
+        <w:t>Let’s</w:t>
+      </w:r>
+      <w:proofErr w:type="gramEnd"/>
       <w:r>
         <w:rPr>
           <w:rStyle w:val="Heading4Char"/>
@@ -3872,7 +4783,7 @@
           <w:color w:val="9C6A3E"/>
           <w:szCs w:val="22"/>
         </w:rPr>
-        <w:t>Certificate Generation</w:t>
+        <w:t xml:space="preserve"> Encrypt Client</w:t>
       </w:r>
     </w:p>
     <w:p>
@@ -3888,129 +4799,562 @@
           <w:rFonts w:eastAsia="Segoe UI" w:cs="Segoe UI"/>
           <w:szCs w:val="22"/>
         </w:rPr>
-        <w:t>The SSL/TLS certificates can be generated on Ubuntu server with following command.</w:t>
-      </w:r>
-    </w:p>
-    <w:p>
-      <w:pPr>
-        <w:rPr>
-          <w:rFonts w:eastAsia="Segoe UI" w:cs="Segoe UI"/>
-          <w:szCs w:val="22"/>
-        </w:rPr>
-      </w:pPr>
-      <w:r>
-        <w:rPr>
-          <w:rFonts w:eastAsia="Segoe UI" w:cs="Segoe UI"/>
-          <w:szCs w:val="22"/>
-        </w:rPr>
-        <w:t xml:space="preserve">sudo certbot --nginx -d &lt;server-doman-name&gt; </w:t>
-      </w:r>
-    </w:p>
-    <w:p>
-      <w:pPr>
-        <w:rPr>
-          <w:rFonts w:eastAsia="Segoe UI" w:cs="Segoe UI"/>
-          <w:szCs w:val="22"/>
-          <w:lang w:val="en-US"/>
-        </w:rPr>
-      </w:pPr>
-      <w:r>
-        <w:rPr>
-          <w:rFonts w:eastAsia="Segoe UI" w:cs="Segoe UI"/>
-          <w:szCs w:val="22"/>
-        </w:rPr>
-        <w:t>For an example</w:t>
-      </w:r>
-    </w:p>
-    <w:p>
-      <w:pPr>
-        <w:rPr>
-          <w:rFonts w:eastAsia="Segoe UI" w:cs="Segoe UI"/>
-          <w:szCs w:val="22"/>
-        </w:rPr>
-      </w:pPr>
-      <w:r>
-        <w:rPr>
-          <w:rFonts w:eastAsia="Segoe UI" w:cs="Segoe UI"/>
-          <w:szCs w:val="22"/>
-        </w:rPr>
-        <w:t>sudo certbot --nginx -d iot-agent.iotrust.com</w:t>
-      </w:r>
-    </w:p>
-    <w:p>
-      <w:pPr>
-        <w:rPr>
-          <w:rFonts w:eastAsia="Segoe UI" w:cs="Segoe UI"/>
-          <w:szCs w:val="22"/>
-          <w:lang w:val="en-US"/>
-        </w:rPr>
-      </w:pPr>
-      <w:r>
-        <w:rPr>
-          <w:rFonts w:eastAsia="Segoe UI" w:cs="Segoe UI"/>
-          <w:szCs w:val="22"/>
-        </w:rPr>
-        <w:t>User has to answer some question with Yes/no after executing this command. If everything goes smooth, it generates the SSL certificates for the server and update the respective nginx conf file. In this example, it would update iot-agent.iotrust.com.conf file.</w:t>
-      </w:r>
-    </w:p>
-    <w:p>
-      <w:pPr>
-        <w:rPr>
-          <w:rFonts w:eastAsia="Segoe UI" w:cs="Segoe UI"/>
-          <w:color w:val="9C6A3E"/>
-          <w:szCs w:val="22"/>
-        </w:rPr>
-      </w:pPr>
-      <w:r>
-        <w:rPr>
-          <w:rStyle w:val="Heading4Char"/>
-          <w:rFonts w:ascii="Montserrat" w:eastAsia="Segoe UI" w:hAnsi="Montserrat" w:cs="Segoe UI"/>
-          <w:iCs/>
-          <w:color w:val="9C6A3E"/>
-          <w:szCs w:val="22"/>
-        </w:rPr>
-        <w:t>Certificate Renewal</w:t>
-      </w:r>
-    </w:p>
-    <w:p>
-      <w:pPr>
-        <w:rPr>
-          <w:rFonts w:eastAsia="Segoe UI" w:cs="Segoe UI"/>
-          <w:szCs w:val="22"/>
-          <w:lang w:val="en-US"/>
-        </w:rPr>
-      </w:pPr>
-      <w:r>
-        <w:rPr>
-          <w:rFonts w:eastAsia="Segoe UI" w:cs="Segoe UI"/>
-          <w:szCs w:val="22"/>
-        </w:rPr>
-        <w:t>A cron job can be setup to update SSL certificate automatically on an Ubuntu Server. To create a cron job open the crontab file with crontab -e command and write following content</w:t>
-      </w:r>
-      <w:ins w:id="76" w:author="Rahul Karade" w:date="2021-03-19T17:03:00Z">
+        <w:t xml:space="preserve">SSL certificates are required to establish a HTTPS connection between client and server. The </w:t>
+      </w:r>
+      <w:proofErr w:type="gramStart"/>
+      <w:r>
+        <w:rPr>
+          <w:rFonts w:eastAsia="Segoe UI" w:cs="Segoe UI"/>
+          <w:szCs w:val="22"/>
+        </w:rPr>
+        <w:t>Let’s</w:t>
+      </w:r>
+      <w:proofErr w:type="gramEnd"/>
+      <w:r>
+        <w:rPr>
+          <w:rFonts w:eastAsia="Segoe UI" w:cs="Segoe UI"/>
+          <w:szCs w:val="22"/>
+        </w:rPr>
+        <w:t xml:space="preserve"> Encrypt client can be utilized to generate SSL certificates for free. The </w:t>
+      </w:r>
+      <w:proofErr w:type="gramStart"/>
+      <w:r>
+        <w:rPr>
+          <w:rFonts w:eastAsia="Segoe UI" w:cs="Segoe UI"/>
+          <w:szCs w:val="22"/>
+        </w:rPr>
+        <w:t>Let’s</w:t>
+      </w:r>
+      <w:proofErr w:type="gramEnd"/>
+      <w:r>
+        <w:rPr>
+          <w:rFonts w:eastAsia="Segoe UI" w:cs="Segoe UI"/>
+          <w:szCs w:val="22"/>
+        </w:rPr>
+        <w:t xml:space="preserve"> Encrypt is a non-profit Certificate Authority that provides TLS certificates. A client software is need</w:t>
+      </w:r>
+      <w:ins w:id="49" w:author="Rahul Karade" w:date="2021-03-26T07:48:00Z">
         <w:r>
           <w:rPr>
             <w:rFonts w:eastAsia="Segoe UI" w:cs="Segoe UI"/>
             <w:szCs w:val="22"/>
           </w:rPr>
-          <w:t>.</w:t>
+          <w:t>ed</w:t>
         </w:r>
       </w:ins>
-    </w:p>
-    <w:p>
-      <w:pPr>
-        <w:rPr>
-          <w:rFonts w:eastAsia="Segoe UI" w:cs="Segoe UI"/>
-          <w:szCs w:val="22"/>
-        </w:rPr>
-      </w:pPr>
-      <w:r>
-        <w:rPr>
-          <w:rFonts w:eastAsia="Segoe UI" w:cs="Segoe UI"/>
-          <w:szCs w:val="22"/>
-        </w:rPr>
-        <w:t>0 12 * * * /usr/bin/certbot renew --quiet</w:t>
-      </w:r>
+      <w:r>
+        <w:rPr>
+          <w:rFonts w:eastAsia="Segoe UI" w:cs="Segoe UI"/>
+          <w:szCs w:val="22"/>
+        </w:rPr>
+        <w:t xml:space="preserve"> to generate such certificates on server automatically. On Ubuntu, it can be installed using the prebuilt packages. </w:t>
+      </w:r>
+    </w:p>
+    <w:p>
+      <w:pPr>
+        <w:rPr>
+          <w:rFonts w:eastAsia="Segoe UI" w:cs="Segoe UI"/>
+          <w:szCs w:val="22"/>
+        </w:rPr>
+      </w:pPr>
+      <w:proofErr w:type="spellStart"/>
+      <w:r>
+        <w:rPr>
+          <w:rFonts w:eastAsia="Segoe UI" w:cs="Segoe UI"/>
+          <w:szCs w:val="22"/>
+        </w:rPr>
+        <w:t>sudo</w:t>
+      </w:r>
+      <w:proofErr w:type="spellEnd"/>
+      <w:r>
+        <w:rPr>
+          <w:rFonts w:eastAsia="Segoe UI" w:cs="Segoe UI"/>
+          <w:szCs w:val="22"/>
+        </w:rPr>
+        <w:t xml:space="preserve"> apt-get install </w:t>
+      </w:r>
+      <w:proofErr w:type="spellStart"/>
+      <w:proofErr w:type="gramStart"/>
+      <w:r>
+        <w:rPr>
+          <w:rFonts w:eastAsia="Segoe UI" w:cs="Segoe UI"/>
+          <w:szCs w:val="22"/>
+        </w:rPr>
+        <w:t>certbotsudo</w:t>
+      </w:r>
+      <w:proofErr w:type="spellEnd"/>
+      <w:proofErr w:type="gramEnd"/>
+      <w:r>
+        <w:rPr>
+          <w:rFonts w:eastAsia="Segoe UI" w:cs="Segoe UI"/>
+          <w:szCs w:val="22"/>
+        </w:rPr>
+        <w:t xml:space="preserve"> </w:t>
+      </w:r>
+    </w:p>
+    <w:p>
+      <w:pPr>
+        <w:rPr>
+          <w:rFonts w:eastAsia="Segoe UI" w:cs="Segoe UI"/>
+          <w:szCs w:val="22"/>
+          <w:lang w:val="en-US"/>
+        </w:rPr>
+      </w:pPr>
+      <w:proofErr w:type="spellStart"/>
+      <w:r>
+        <w:rPr>
+          <w:rFonts w:eastAsia="Segoe UI" w:cs="Segoe UI"/>
+          <w:szCs w:val="22"/>
+        </w:rPr>
+        <w:t>sudo</w:t>
+      </w:r>
+      <w:proofErr w:type="spellEnd"/>
+      <w:r>
+        <w:rPr>
+          <w:rFonts w:eastAsia="Segoe UI" w:cs="Segoe UI"/>
+          <w:szCs w:val="22"/>
+        </w:rPr>
+        <w:t xml:space="preserve"> apt-get install python-</w:t>
+      </w:r>
+      <w:proofErr w:type="spellStart"/>
+      <w:r>
+        <w:rPr>
+          <w:rFonts w:eastAsia="Segoe UI" w:cs="Segoe UI"/>
+          <w:szCs w:val="22"/>
+        </w:rPr>
+        <w:t>certbot</w:t>
+      </w:r>
+      <w:proofErr w:type="spellEnd"/>
+      <w:r>
+        <w:rPr>
+          <w:rFonts w:eastAsia="Segoe UI" w:cs="Segoe UI"/>
+          <w:szCs w:val="22"/>
+        </w:rPr>
+        <w:t>-</w:t>
+      </w:r>
+      <w:proofErr w:type="spellStart"/>
+      <w:proofErr w:type="gramStart"/>
+      <w:r>
+        <w:rPr>
+          <w:rFonts w:eastAsia="Segoe UI" w:cs="Segoe UI"/>
+          <w:szCs w:val="22"/>
+        </w:rPr>
+        <w:t>nginx</w:t>
+      </w:r>
+      <w:proofErr w:type="spellEnd"/>
+      <w:proofErr w:type="gramEnd"/>
+      <w:r>
+        <w:rPr>
+          <w:rFonts w:eastAsia="Segoe UI" w:cs="Segoe UI"/>
+          <w:szCs w:val="22"/>
+        </w:rPr>
+        <w:t xml:space="preserve"> </w:t>
+      </w:r>
+    </w:p>
+    <w:p>
+      <w:pPr>
+        <w:rPr>
+          <w:rFonts w:eastAsia="Segoe UI" w:cs="Segoe UI"/>
+          <w:szCs w:val="22"/>
+        </w:rPr>
+      </w:pPr>
+      <w:r>
+        <w:rPr>
+          <w:rFonts w:eastAsia="Segoe UI" w:cs="Segoe UI"/>
+          <w:szCs w:val="22"/>
+        </w:rPr>
+        <w:t>Generate SSL certificate</w:t>
+      </w:r>
+    </w:p>
+    <w:p>
+      <w:pPr>
+        <w:rPr>
+          <w:rFonts w:eastAsia="Segoe UI" w:cs="Segoe UI"/>
+          <w:color w:val="9C6A3E"/>
+          <w:szCs w:val="22"/>
+        </w:rPr>
+      </w:pPr>
+      <w:r>
+        <w:rPr>
+          <w:rStyle w:val="Heading4Char"/>
+          <w:rFonts w:ascii="Montserrat" w:eastAsia="Segoe UI" w:hAnsi="Montserrat" w:cs="Segoe UI"/>
+          <w:iCs/>
+          <w:color w:val="9C6A3E"/>
+          <w:szCs w:val="22"/>
+        </w:rPr>
+        <w:t>Certificate Generation</w:t>
+      </w:r>
+    </w:p>
+    <w:p>
+      <w:pPr>
+        <w:rPr>
+          <w:rFonts w:eastAsia="Segoe UI" w:cs="Segoe UI"/>
+          <w:szCs w:val="22"/>
+          <w:lang w:val="en-US"/>
+        </w:rPr>
+      </w:pPr>
+      <w:r>
+        <w:rPr>
+          <w:rFonts w:eastAsia="Segoe UI" w:cs="Segoe UI"/>
+          <w:szCs w:val="22"/>
+        </w:rPr>
+        <w:t>The SSL/TLS</w:t>
+      </w:r>
+      <w:ins w:id="50" w:author="Rahul Karade" w:date="2021-03-25T16:34:00Z">
+        <w:r>
+          <w:rPr>
+            <w:rStyle w:val="FootnoteReference"/>
+            <w:rFonts w:eastAsia="Segoe UI" w:cs="Segoe UI"/>
+            <w:szCs w:val="22"/>
+          </w:rPr>
+          <w:footnoteReference w:id="6"/>
+        </w:r>
+      </w:ins>
+      <w:r>
+        <w:rPr>
+          <w:rFonts w:eastAsia="Segoe UI" w:cs="Segoe UI"/>
+          <w:szCs w:val="22"/>
+        </w:rPr>
+        <w:t xml:space="preserve"> certificates can be generated on Ubuntu server with following command.</w:t>
+      </w:r>
+    </w:p>
+    <w:p>
+      <w:pPr>
+        <w:rPr>
+          <w:rFonts w:eastAsia="Segoe UI" w:cs="Segoe UI"/>
+          <w:szCs w:val="22"/>
+        </w:rPr>
+      </w:pPr>
+      <w:proofErr w:type="spellStart"/>
+      <w:r>
+        <w:rPr>
+          <w:rFonts w:eastAsia="Segoe UI" w:cs="Segoe UI"/>
+          <w:szCs w:val="22"/>
+        </w:rPr>
+        <w:t>sudo</w:t>
+      </w:r>
+      <w:proofErr w:type="spellEnd"/>
+      <w:r>
+        <w:rPr>
+          <w:rFonts w:eastAsia="Segoe UI" w:cs="Segoe UI"/>
+          <w:szCs w:val="22"/>
+        </w:rPr>
+        <w:t xml:space="preserve"> </w:t>
+      </w:r>
+      <w:proofErr w:type="spellStart"/>
+      <w:r>
+        <w:rPr>
+          <w:rFonts w:eastAsia="Segoe UI" w:cs="Segoe UI"/>
+          <w:szCs w:val="22"/>
+        </w:rPr>
+        <w:t>certbot</w:t>
+      </w:r>
+      <w:proofErr w:type="spellEnd"/>
+      <w:r>
+        <w:rPr>
+          <w:rFonts w:eastAsia="Segoe UI" w:cs="Segoe UI"/>
+          <w:szCs w:val="22"/>
+        </w:rPr>
+        <w:t xml:space="preserve"> --</w:t>
+      </w:r>
+      <w:proofErr w:type="spellStart"/>
+      <w:r>
+        <w:rPr>
+          <w:rFonts w:eastAsia="Segoe UI" w:cs="Segoe UI"/>
+          <w:szCs w:val="22"/>
+        </w:rPr>
+        <w:t>nginx</w:t>
+      </w:r>
+      <w:proofErr w:type="spellEnd"/>
+      <w:r>
+        <w:rPr>
+          <w:rFonts w:eastAsia="Segoe UI" w:cs="Segoe UI"/>
+          <w:szCs w:val="22"/>
+        </w:rPr>
+        <w:t xml:space="preserve"> -d &lt;server-</w:t>
+      </w:r>
+      <w:proofErr w:type="spellStart"/>
+      <w:r>
+        <w:rPr>
+          <w:rFonts w:eastAsia="Segoe UI" w:cs="Segoe UI"/>
+          <w:szCs w:val="22"/>
+        </w:rPr>
+        <w:t>doman</w:t>
+      </w:r>
+      <w:proofErr w:type="spellEnd"/>
+      <w:r>
+        <w:rPr>
+          <w:rFonts w:eastAsia="Segoe UI" w:cs="Segoe UI"/>
+          <w:szCs w:val="22"/>
+        </w:rPr>
+        <w:t xml:space="preserve">-name&gt; </w:t>
+      </w:r>
+    </w:p>
+    <w:p>
+      <w:pPr>
+        <w:rPr>
+          <w:rFonts w:eastAsia="Segoe UI" w:cs="Segoe UI"/>
+          <w:szCs w:val="22"/>
+          <w:lang w:val="en-US"/>
+        </w:rPr>
+      </w:pPr>
+      <w:r>
+        <w:rPr>
+          <w:rFonts w:eastAsia="Segoe UI" w:cs="Segoe UI"/>
+          <w:szCs w:val="22"/>
+        </w:rPr>
+        <w:t>For an example</w:t>
+      </w:r>
+    </w:p>
+    <w:p>
+      <w:pPr>
+        <w:rPr>
+          <w:rFonts w:eastAsia="Segoe UI" w:cs="Segoe UI"/>
+          <w:szCs w:val="22"/>
+        </w:rPr>
+      </w:pPr>
+      <w:proofErr w:type="spellStart"/>
+      <w:r>
+        <w:rPr>
+          <w:rFonts w:eastAsia="Segoe UI" w:cs="Segoe UI"/>
+          <w:szCs w:val="22"/>
+        </w:rPr>
+        <w:t>sudo</w:t>
+      </w:r>
+      <w:proofErr w:type="spellEnd"/>
+      <w:r>
+        <w:rPr>
+          <w:rFonts w:eastAsia="Segoe UI" w:cs="Segoe UI"/>
+          <w:szCs w:val="22"/>
+        </w:rPr>
+        <w:t xml:space="preserve"> </w:t>
+      </w:r>
+      <w:proofErr w:type="spellStart"/>
+      <w:r>
+        <w:rPr>
+          <w:rFonts w:eastAsia="Segoe UI" w:cs="Segoe UI"/>
+          <w:szCs w:val="22"/>
+        </w:rPr>
+        <w:t>certbot</w:t>
+      </w:r>
+      <w:proofErr w:type="spellEnd"/>
+      <w:r>
+        <w:rPr>
+          <w:rFonts w:eastAsia="Segoe UI" w:cs="Segoe UI"/>
+          <w:szCs w:val="22"/>
+        </w:rPr>
+        <w:t xml:space="preserve"> --</w:t>
+      </w:r>
+      <w:proofErr w:type="spellStart"/>
+      <w:r>
+        <w:rPr>
+          <w:rFonts w:eastAsia="Segoe UI" w:cs="Segoe UI"/>
+          <w:szCs w:val="22"/>
+        </w:rPr>
+        <w:t>nginx</w:t>
+      </w:r>
+      <w:proofErr w:type="spellEnd"/>
+      <w:r>
+        <w:rPr>
+          <w:rFonts w:eastAsia="Segoe UI" w:cs="Segoe UI"/>
+          <w:szCs w:val="22"/>
+        </w:rPr>
+        <w:t xml:space="preserve"> -d iot-agent.iotrust.com</w:t>
+      </w:r>
+    </w:p>
+    <w:p>
+      <w:pPr>
+        <w:rPr>
+          <w:rFonts w:eastAsia="Segoe UI" w:cs="Segoe UI"/>
+          <w:szCs w:val="22"/>
+          <w:lang w:val="en-US"/>
+        </w:rPr>
+      </w:pPr>
+      <w:r>
+        <w:rPr>
+          <w:rFonts w:eastAsia="Segoe UI" w:cs="Segoe UI"/>
+          <w:szCs w:val="22"/>
+        </w:rPr>
+        <w:t xml:space="preserve">User </w:t>
+      </w:r>
+      <w:proofErr w:type="gramStart"/>
+      <w:r>
+        <w:rPr>
+          <w:rFonts w:eastAsia="Segoe UI" w:cs="Segoe UI"/>
+          <w:szCs w:val="22"/>
+        </w:rPr>
+        <w:t>has to</w:t>
+      </w:r>
+      <w:proofErr w:type="gramEnd"/>
+      <w:r>
+        <w:rPr>
+          <w:rFonts w:eastAsia="Segoe UI" w:cs="Segoe UI"/>
+          <w:szCs w:val="22"/>
+        </w:rPr>
+        <w:t xml:space="preserve"> answer some question with Yes/no after executing this command. If everything goes smooth, it generates the SSL certificates for the server and update the respective </w:t>
+      </w:r>
+      <w:proofErr w:type="spellStart"/>
+      <w:r>
+        <w:rPr>
+          <w:rFonts w:eastAsia="Segoe UI" w:cs="Segoe UI"/>
+          <w:szCs w:val="22"/>
+        </w:rPr>
+        <w:t>nginx</w:t>
+      </w:r>
+      <w:proofErr w:type="spellEnd"/>
+      <w:r>
+        <w:rPr>
+          <w:rFonts w:eastAsia="Segoe UI" w:cs="Segoe UI"/>
+          <w:szCs w:val="22"/>
+        </w:rPr>
+        <w:t xml:space="preserve"> conf file. In this example, it would update </w:t>
+      </w:r>
+      <w:proofErr w:type="spellStart"/>
+      <w:r>
+        <w:rPr>
+          <w:rFonts w:eastAsia="Segoe UI" w:cs="Segoe UI"/>
+          <w:szCs w:val="22"/>
+        </w:rPr>
+        <w:t>iot-agent.iotrust.com.conf</w:t>
+      </w:r>
+      <w:proofErr w:type="spellEnd"/>
+      <w:r>
+        <w:rPr>
+          <w:rFonts w:eastAsia="Segoe UI" w:cs="Segoe UI"/>
+          <w:szCs w:val="22"/>
+        </w:rPr>
+        <w:t xml:space="preserve"> file.</w:t>
+      </w:r>
+    </w:p>
+    <w:p>
+      <w:pPr>
+        <w:rPr>
+          <w:rFonts w:eastAsia="Segoe UI" w:cs="Segoe UI"/>
+          <w:color w:val="9C6A3E"/>
+          <w:szCs w:val="22"/>
+        </w:rPr>
+      </w:pPr>
+      <w:r>
+        <w:rPr>
+          <w:rStyle w:val="Heading4Char"/>
+          <w:rFonts w:ascii="Montserrat" w:eastAsia="Segoe UI" w:hAnsi="Montserrat" w:cs="Segoe UI"/>
+          <w:iCs/>
+          <w:color w:val="9C6A3E"/>
+          <w:szCs w:val="22"/>
+        </w:rPr>
+        <w:t>Certificate Renewal</w:t>
+      </w:r>
+    </w:p>
+    <w:p>
+      <w:pPr>
+        <w:rPr>
+          <w:rFonts w:eastAsia="Segoe UI" w:cs="Segoe UI"/>
+          <w:szCs w:val="22"/>
+          <w:lang w:val="en-US"/>
+        </w:rPr>
+      </w:pPr>
+      <w:r>
+        <w:rPr>
+          <w:rFonts w:eastAsia="Segoe UI" w:cs="Segoe UI"/>
+          <w:szCs w:val="22"/>
+        </w:rPr>
+        <w:t xml:space="preserve">A </w:t>
+      </w:r>
+      <w:proofErr w:type="spellStart"/>
+      <w:r>
+        <w:rPr>
+          <w:rFonts w:eastAsia="Segoe UI" w:cs="Segoe UI"/>
+          <w:szCs w:val="22"/>
+        </w:rPr>
+        <w:t>cron</w:t>
+      </w:r>
+      <w:proofErr w:type="spellEnd"/>
+      <w:r>
+        <w:rPr>
+          <w:rFonts w:eastAsia="Segoe UI" w:cs="Segoe UI"/>
+          <w:szCs w:val="22"/>
+        </w:rPr>
+        <w:t xml:space="preserve"> job can be setup to update SSL certificate automatically on an Ubuntu Server. To create a </w:t>
+      </w:r>
+      <w:proofErr w:type="spellStart"/>
+      <w:r>
+        <w:rPr>
+          <w:rFonts w:eastAsia="Segoe UI" w:cs="Segoe UI"/>
+          <w:szCs w:val="22"/>
+        </w:rPr>
+        <w:t>cron</w:t>
+      </w:r>
+      <w:proofErr w:type="spellEnd"/>
+      <w:r>
+        <w:rPr>
+          <w:rFonts w:eastAsia="Segoe UI" w:cs="Segoe UI"/>
+          <w:szCs w:val="22"/>
+        </w:rPr>
+        <w:t xml:space="preserve"> job open the crontab file with crontab -e command and write following content</w:t>
+      </w:r>
+      <w:r>
+        <w:rPr>
+          <w:rFonts w:eastAsia="Segoe UI" w:cs="Segoe UI"/>
+          <w:szCs w:val="22"/>
+        </w:rPr>
+        <w:t>.</w:t>
+      </w:r>
+    </w:p>
+    <w:p>
+      <w:pPr>
+        <w:rPr>
+          <w:rFonts w:eastAsia="Segoe UI" w:cs="Segoe UI"/>
+          <w:szCs w:val="22"/>
+        </w:rPr>
+      </w:pPr>
+      <w:r>
+        <w:rPr>
+          <w:rFonts w:eastAsia="Segoe UI" w:cs="Segoe UI"/>
+          <w:szCs w:val="22"/>
+        </w:rPr>
+        <w:t>0 12 * * * /</w:t>
+      </w:r>
+      <w:proofErr w:type="spellStart"/>
+      <w:r>
+        <w:rPr>
+          <w:rFonts w:eastAsia="Segoe UI" w:cs="Segoe UI"/>
+          <w:szCs w:val="22"/>
+        </w:rPr>
+        <w:t>usr</w:t>
+      </w:r>
+      <w:proofErr w:type="spellEnd"/>
+      <w:r>
+        <w:rPr>
+          <w:rFonts w:eastAsia="Segoe UI" w:cs="Segoe UI"/>
+          <w:szCs w:val="22"/>
+        </w:rPr>
+        <w:t>/bin/</w:t>
+      </w:r>
+      <w:proofErr w:type="spellStart"/>
+      <w:r>
+        <w:rPr>
+          <w:rFonts w:eastAsia="Segoe UI" w:cs="Segoe UI"/>
+          <w:szCs w:val="22"/>
+        </w:rPr>
+        <w:t>certbot</w:t>
+      </w:r>
+      <w:proofErr w:type="spellEnd"/>
+      <w:r>
+        <w:rPr>
+          <w:rFonts w:eastAsia="Segoe UI" w:cs="Segoe UI"/>
+          <w:szCs w:val="22"/>
+        </w:rPr>
+        <w:t xml:space="preserve"> renew --</w:t>
+      </w:r>
+      <w:proofErr w:type="gramStart"/>
+      <w:r>
+        <w:rPr>
+          <w:rFonts w:eastAsia="Segoe UI" w:cs="Segoe UI"/>
+          <w:szCs w:val="22"/>
+        </w:rPr>
+        <w:t>quiet</w:t>
+      </w:r>
+      <w:proofErr w:type="gramEnd"/>
     </w:p>
     <w:p>
       <w:pPr>
@@ -4023,17 +5367,29 @@
     <w:p>
       <w:pPr>
         <w:pStyle w:val="Heading3"/>
-        <w:numPr>
-          <w:ilvl w:val="2"/>
-          <w:numId w:val="0"/>
-        </w:numPr>
-        <w:rPr>
-          <w:rFonts w:eastAsia="Montserrat" w:cs="Montserrat"/>
-        </w:rPr>
-      </w:pPr>
-      <w:r>
-        <w:rPr>
-          <w:rFonts w:eastAsia="Montserrat" w:cs="Montserrat"/>
+        <w:rPr>
+          <w:rFonts w:eastAsia="Montserrat"/>
+        </w:rPr>
+      </w:pPr>
+      <w:ins w:id="54" w:author="Rahul Karade" w:date="2021-03-26T07:51:00Z">
+        <w:r>
+          <w:rPr>
+            <w:rFonts w:eastAsia="Montserrat"/>
+          </w:rPr>
+          <w:t>a</w:t>
+        </w:r>
+      </w:ins>
+      <w:ins w:id="55" w:author="Rahul Karade" w:date="2021-03-26T07:50:00Z">
+        <w:r>
+          <w:rPr>
+            <w:rFonts w:eastAsia="Montserrat"/>
+          </w:rPr>
+          <w:t xml:space="preserve">svin </w:t>
+        </w:r>
+      </w:ins>
+      <w:r>
+        <w:rPr>
+          <w:rFonts w:eastAsia="Montserrat"/>
         </w:rPr>
         <w:t>Customer Platform</w:t>
       </w:r>
@@ -4236,7 +5592,39 @@
           <w:rFonts w:eastAsia="Montserrat" w:cs="Montserrat"/>
           <w:szCs w:val="22"/>
         </w:rPr>
-        <w:t>In the frontend, the user will upload firmware update files. These new patch files are stored on the platform's IPFS server. Uploading and removing firmware to and from a file group are both possible through the portal.</w:t>
+        <w:t xml:space="preserve">In the frontend, the user </w:t>
+      </w:r>
+      <w:del w:id="56" w:author="Rahul Karade" w:date="2021-03-26T07:55:00Z">
+        <w:r>
+          <w:rPr>
+            <w:rFonts w:eastAsia="Montserrat" w:cs="Montserrat"/>
+            <w:szCs w:val="22"/>
+          </w:rPr>
+          <w:delText xml:space="preserve">will </w:delText>
+        </w:r>
+      </w:del>
+      <w:ins w:id="57" w:author="Rahul Karade" w:date="2021-03-26T07:55:00Z">
+        <w:r>
+          <w:rPr>
+            <w:rFonts w:eastAsia="Montserrat" w:cs="Montserrat"/>
+            <w:szCs w:val="22"/>
+          </w:rPr>
+          <w:t>can</w:t>
+        </w:r>
+        <w:r>
+          <w:rPr>
+            <w:rFonts w:eastAsia="Montserrat" w:cs="Montserrat"/>
+            <w:szCs w:val="22"/>
+          </w:rPr>
+          <w:t xml:space="preserve"> </w:t>
+        </w:r>
+      </w:ins>
+      <w:r>
+        <w:rPr>
+          <w:rFonts w:eastAsia="Montserrat" w:cs="Montserrat"/>
+          <w:szCs w:val="22"/>
+        </w:rPr>
+        <w:t>upload firmware update files. These new patch files are stored on the platform's IPFS server. Uploading and removing firmware to and from a file group are both possible through the portal.</w:t>
       </w:r>
     </w:p>
     <w:p>
@@ -4354,12 +5742,39 @@
           <w:szCs w:val="22"/>
         </w:rPr>
       </w:pPr>
+      <w:ins w:id="58" w:author="Rahul Karade" w:date="2021-03-26T07:56:00Z">
+        <w:r>
+          <w:rPr>
+            <w:rFonts w:eastAsia="Montserrat" w:cs="Montserrat"/>
+            <w:szCs w:val="22"/>
+          </w:rPr>
+          <w:t xml:space="preserve">The customer platform </w:t>
+        </w:r>
+      </w:ins>
+      <w:del w:id="59" w:author="Rahul Karade" w:date="2021-03-26T07:56:00Z">
+        <w:r>
+          <w:rPr>
+            <w:rFonts w:eastAsia="Montserrat" w:cs="Montserrat"/>
+            <w:szCs w:val="22"/>
+          </w:rPr>
+          <w:delText>I</w:delText>
+        </w:r>
+      </w:del>
+      <w:ins w:id="60" w:author="Rahul Karade" w:date="2021-03-26T07:57:00Z">
+        <w:r>
+          <w:rPr>
+            <w:rFonts w:eastAsia="Montserrat" w:cs="Montserrat"/>
+            <w:szCs w:val="22"/>
+          </w:rPr>
+          <w:t>i</w:t>
+        </w:r>
+      </w:ins>
       <w:r>
         <w:rPr>
           <w:rFonts w:eastAsia="Montserrat" w:cs="Montserrat"/>
           <w:szCs w:val="22"/>
         </w:rPr>
-        <w:t>Interacts with Hyperledger blockchain server to update device and firmware database.</w:t>
+        <w:t>nteracts with Hyperledger blockchain server to update device and firmware database.</w:t>
       </w:r>
     </w:p>
     <w:p>
@@ -4417,28 +5832,21 @@
     <w:p>
       <w:pPr>
         <w:pStyle w:val="Heading3"/>
-        <w:numPr>
-          <w:ilvl w:val="2"/>
-          <w:numId w:val="0"/>
-        </w:numPr>
-        <w:rPr>
-          <w:rFonts w:eastAsia="Montserrat" w:cs="Montserrat"/>
-        </w:rPr>
-      </w:pPr>
-      <w:r>
-        <w:rPr>
-          <w:rFonts w:eastAsia="Montserrat" w:cs="Montserrat"/>
-        </w:rPr>
+        <w:rPr>
+          <w:rFonts w:eastAsia="Montserrat"/>
+        </w:rPr>
+      </w:pPr>
+      <w:r>
+        <w:rPr>
+          <w:rFonts w:eastAsia="Montserrat"/>
+        </w:rPr>
+        <w:lastRenderedPageBreak/>
         <w:t>Version Controller</w:t>
       </w:r>
     </w:p>
     <w:p>
       <w:r>
-        <w:t xml:space="preserve">The version controller server consists of multiple nodes which have same copy of web server and hosts identical web services. Each node in the cluster is fully functional web server and can serve </w:t>
-      </w:r>
-      <w:r>
-        <w:lastRenderedPageBreak/>
-        <w:t>a request independently. Each node has different IP address, but they are hidden from edge devices. An abstraction layer is used on top of the cluster to hide complexity. This abstraction layer makes use of round-robin DNS technique for load balancing, fault tolerance and load distribution. The server accepts DNS requests and responds to them by forwarding it to a computing machine in the cluster. A machine from the cluster is chosen in round-robin fashion.</w:t>
+        <w:t>The version controller server consists of multiple nodes which have same copy of web server and hosts identical web services. Each node in the cluster is fully functional web server and can serve a request independently. Each node has different IP address, but they are hidden from edge devices. An abstraction layer is used on top of the cluster to hide complexity. This abstraction layer makes use of round-robin DNS technique for load balancing, fault tolerance and load distribution. The server accepts DNS requests and responds to them by forwarding it to a computing machine in the cluster. A machine from the cluster is chosen in round-robin fashion.</w:t>
       </w:r>
     </w:p>
     <w:p/>
@@ -4463,8 +5871,13 @@
       <w:pPr>
         <w:ind w:left="720"/>
       </w:pPr>
-      <w:r>
-        <w:t>In order to register on the asvin platform, the edge devices send request to version controller with the secured data. The edge devices also poll the version controller to check for new update. The server responds to edge devices with information of valid firmware and roll-out id if any update is scheduled.</w:t>
+      <w:proofErr w:type="gramStart"/>
+      <w:r>
+        <w:t>In order to</w:t>
+      </w:r>
+      <w:proofErr w:type="gramEnd"/>
+      <w:r>
+        <w:t xml:space="preserve"> register on the asvin platform, the edge devices send request to version controller with the secured data. The edge devices also poll the version controller to check for new update. The server responds to edge devices with information of valid firmware and roll-out id if any update is scheduled.</w:t>
       </w:r>
     </w:p>
     <w:p>
@@ -4520,28 +5933,28 @@
         <w:ind w:left="432"/>
         <w:jc w:val="left"/>
       </w:pPr>
-      <w:bookmarkStart w:id="77" w:name="_Toc475965873"/>
-      <w:bookmarkStart w:id="78" w:name="_Toc508189537"/>
-      <w:bookmarkStart w:id="79" w:name="_Toc508192408"/>
-      <w:bookmarkStart w:id="80" w:name="_Toc535313314"/>
-      <w:bookmarkStart w:id="81" w:name="_Toc535313412"/>
-      <w:bookmarkStart w:id="82" w:name="_Toc535314320"/>
-      <w:bookmarkStart w:id="83" w:name="_Toc535314373"/>
-      <w:bookmarkStart w:id="84" w:name="_Toc26358822"/>
+      <w:bookmarkStart w:id="61" w:name="_Toc475965873"/>
+      <w:bookmarkStart w:id="62" w:name="_Toc508189537"/>
+      <w:bookmarkStart w:id="63" w:name="_Toc508192408"/>
+      <w:bookmarkStart w:id="64" w:name="_Toc535313314"/>
+      <w:bookmarkStart w:id="65" w:name="_Toc535313412"/>
+      <w:bookmarkStart w:id="66" w:name="_Toc535314320"/>
+      <w:bookmarkStart w:id="67" w:name="_Toc535314373"/>
+      <w:bookmarkStart w:id="68" w:name="_Toc26358822"/>
       <w:r>
         <w:t>Conclusions</w:t>
       </w:r>
-      <w:bookmarkEnd w:id="77"/>
-      <w:bookmarkEnd w:id="78"/>
-      <w:bookmarkEnd w:id="79"/>
-      <w:bookmarkEnd w:id="80"/>
-      <w:bookmarkEnd w:id="81"/>
-      <w:bookmarkEnd w:id="82"/>
-      <w:bookmarkEnd w:id="83"/>
+      <w:bookmarkEnd w:id="61"/>
+      <w:bookmarkEnd w:id="62"/>
+      <w:bookmarkEnd w:id="63"/>
+      <w:bookmarkEnd w:id="64"/>
+      <w:bookmarkEnd w:id="65"/>
+      <w:bookmarkEnd w:id="66"/>
+      <w:bookmarkEnd w:id="67"/>
       <w:r>
         <w:t xml:space="preserve"> and next steps</w:t>
       </w:r>
-      <w:bookmarkEnd w:id="84"/>
+      <w:bookmarkEnd w:id="68"/>
     </w:p>
     <w:p>
       <w:r>
@@ -4549,8 +5962,13 @@
       </w:r>
     </w:p>
     <w:p>
-      <w:r>
-        <w:t>Describe briefly the next steps in the project development and how you will build on this deliverable to complete the work.</w:t>
+      <w:proofErr w:type="gramStart"/>
+      <w:r>
+        <w:t>Describe briefly</w:t>
+      </w:r>
+      <w:proofErr w:type="gramEnd"/>
+      <w:r>
+        <w:t xml:space="preserve"> the next steps in the project development and how you will build on this deliverable to complete the work.</w:t>
       </w:r>
     </w:p>
     <w:p/>
@@ -4566,8 +5984,8 @@
           <w:szCs w:val="32"/>
         </w:rPr>
       </w:pPr>
-      <w:bookmarkStart w:id="85" w:name="_Toc535314322"/>
-      <w:bookmarkStart w:id="86" w:name="_Toc535314375"/>
+      <w:bookmarkStart w:id="69" w:name="_Toc535314322"/>
+      <w:bookmarkStart w:id="70" w:name="_Toc535314375"/>
       <w:r>
         <w:br w:type="page"/>
       </w:r>
@@ -4576,14 +5994,14 @@
       <w:pPr>
         <w:pStyle w:val="Appendix"/>
       </w:pPr>
-      <w:bookmarkStart w:id="87" w:name="_Toc26358823"/>
+      <w:bookmarkStart w:id="71" w:name="_Toc26358823"/>
       <w:r>
         <w:lastRenderedPageBreak/>
         <w:t>Appendix</w:t>
       </w:r>
-      <w:bookmarkEnd w:id="85"/>
-      <w:bookmarkEnd w:id="86"/>
-      <w:bookmarkEnd w:id="87"/>
+      <w:bookmarkEnd w:id="69"/>
+      <w:bookmarkEnd w:id="70"/>
+      <w:bookmarkEnd w:id="71"/>
     </w:p>
     <w:p>
       <w:pPr>
@@ -4593,8 +6011,13 @@
           <w:numId w:val="22"/>
         </w:numPr>
       </w:pPr>
-      <w:r>
-        <w:t>E.g. mock-ups, screenshots</w:t>
+      <w:proofErr w:type="gramStart"/>
+      <w:r>
+        <w:t>E.g.</w:t>
+      </w:r>
+      <w:proofErr w:type="gramEnd"/>
+      <w:r>
+        <w:t xml:space="preserve"> mock-ups, screenshots</w:t>
       </w:r>
     </w:p>
     <w:p>
@@ -4763,11 +6186,19 @@
       <w:r>
         <w:t xml:space="preserve"> </w:t>
       </w:r>
+      <w:proofErr w:type="spellStart"/>
       <w:r>
         <w:rPr>
           <w:lang w:val="en-US"/>
         </w:rPr>
-        <w:t xml:space="preserve">Minaburo, A., Toutain, L., Gomez, C., &amp; Barthel, D. (2020). </w:t>
+        <w:t>Minaburo</w:t>
+      </w:r>
+      <w:proofErr w:type="spellEnd"/>
+      <w:r>
+        <w:rPr>
+          <w:lang w:val="en-US"/>
+        </w:rPr>
+        <w:t xml:space="preserve">, A., Toutain, L., Gomez, C., &amp; Barthel, D. (2020). </w:t>
       </w:r>
       <w:r>
         <w:rPr>
@@ -4796,6 +6227,7 @@
       <w:pPr>
         <w:pStyle w:val="EndnoteText"/>
         <w:rPr>
+          <w:del w:id="21" w:author="Rahul Karade" w:date="2021-03-26T09:25:00Z"/>
           <w:lang w:val="en-US"/>
         </w:rPr>
       </w:pPr>
@@ -4834,6 +6266,41 @@
         <w:pStyle w:val="EndnoteText"/>
         <w:rPr>
           <w:lang w:val="en-US"/>
+        </w:rPr>
+      </w:pPr>
+    </w:p>
+  </w:endnote>
+  <w:endnote w:id="5">
+    <w:p>
+      <w:pPr>
+        <w:pStyle w:val="EndnoteText"/>
+        <w:rPr>
+          <w:ins w:id="38" w:author="Rahul Karade" w:date="2021-03-26T09:25:00Z"/>
+        </w:rPr>
+      </w:pPr>
+      <w:ins w:id="39" w:author="Rahul Karade" w:date="2021-03-26T09:25:00Z">
+        <w:r>
+          <w:rPr>
+            <w:rStyle w:val="EndnoteReference"/>
+          </w:rPr>
+          <w:endnoteRef/>
+        </w:r>
+        <w:r>
+          <w:t xml:space="preserve"> </w:t>
+        </w:r>
+        <w:r>
+          <w:t>https://csrc.nist.gov/projects/hash-functions</w:t>
+        </w:r>
+      </w:ins>
+    </w:p>
+    <w:p>
+      <w:pPr>
+        <w:pStyle w:val="EndnoteText"/>
+        <w:rPr>
+          <w:lang w:val="en-US"/>
+          <w:rPrChange w:id="40" w:author="Rahul Karade" w:date="2021-03-26T09:25:00Z">
+            <w:rPr/>
+          </w:rPrChange>
         </w:rPr>
       </w:pPr>
     </w:p>
@@ -4909,6 +6376,7 @@
         <w:rFonts w:ascii="Montserrat Light" w:hAnsi="Montserrat Light"/>
       </w:rPr>
     </w:pPr>
+    <w:proofErr w:type="spellStart"/>
     <w:r>
       <w:rPr>
         <w:rFonts w:ascii="Montserrat Light" w:hAnsi="Montserrat Light"/>
@@ -4917,6 +6385,7 @@
       </w:rPr>
       <w:t>NGI_Trust</w:t>
     </w:r>
+    <w:proofErr w:type="spellEnd"/>
     <w:r>
       <w:rPr>
         <w:rFonts w:ascii="Montserrat Light" w:hAnsi="Montserrat Light"/>
@@ -5080,6 +6549,7 @@
         <w:rFonts w:ascii="Montserrat Light" w:hAnsi="Montserrat Light"/>
       </w:rPr>
     </w:pPr>
+    <w:proofErr w:type="spellStart"/>
     <w:r>
       <w:rPr>
         <w:rFonts w:ascii="Montserrat Light" w:hAnsi="Montserrat Light"/>
@@ -5088,6 +6558,7 @@
       </w:rPr>
       <w:t>NGI_Trust</w:t>
     </w:r>
+    <w:proofErr w:type="spellEnd"/>
     <w:r>
       <w:rPr>
         <w:rFonts w:ascii="Montserrat Light" w:hAnsi="Montserrat Light"/>
@@ -5168,6 +6639,121 @@
       <w:r>
         <w:t>https://github.com/brocaar/chirpstack-docker</w:t>
       </w:r>
+    </w:p>
+  </w:footnote>
+  <w:footnote w:id="2">
+    <w:p>
+      <w:pPr>
+        <w:pStyle w:val="FootnoteText"/>
+      </w:pPr>
+      <w:ins w:id="23" w:author="Rahul Karade" w:date="2021-03-25T16:45:00Z">
+        <w:r>
+          <w:rPr>
+            <w:rStyle w:val="FootnoteReference"/>
+          </w:rPr>
+          <w:footnoteRef/>
+        </w:r>
+        <w:r>
+          <w:t xml:space="preserve"> </w:t>
+        </w:r>
+        <w:r>
+          <w:t>https://en.wikipedia.org/wiki/Blockchain</w:t>
+        </w:r>
+        <w:r>
+          <w:t xml:space="preserve"> </w:t>
+        </w:r>
+      </w:ins>
+    </w:p>
+  </w:footnote>
+  <w:footnote w:id="3">
+    <w:p>
+      <w:pPr>
+        <w:pStyle w:val="FootnoteText"/>
+      </w:pPr>
+      <w:ins w:id="31" w:author="Rahul Karade" w:date="2021-03-25T16:38:00Z">
+        <w:r>
+          <w:rPr>
+            <w:rStyle w:val="FootnoteReference"/>
+          </w:rPr>
+          <w:footnoteRef/>
+        </w:r>
+        <w:r>
+          <w:t xml:space="preserve"> https://www.hyperledger.org/use/besu</w:t>
+        </w:r>
+      </w:ins>
+    </w:p>
+  </w:footnote>
+  <w:footnote w:id="4">
+    <w:p>
+      <w:pPr>
+        <w:pStyle w:val="FootnoteText"/>
+      </w:pPr>
+      <w:ins w:id="33" w:author="Rahul Karade" w:date="2021-03-25T16:39:00Z">
+        <w:r>
+          <w:rPr>
+            <w:rStyle w:val="FootnoteReference"/>
+          </w:rPr>
+          <w:footnoteRef/>
+        </w:r>
+        <w:r>
+          <w:t xml:space="preserve"> https://www.linuxfoundation.org/ </w:t>
+        </w:r>
+      </w:ins>
+    </w:p>
+  </w:footnote>
+  <w:footnote w:id="5">
+    <w:p>
+      <w:pPr>
+        <w:pStyle w:val="FootnoteText"/>
+        <w:rPr>
+          <w:ins w:id="35" w:author="Rahul Karade" w:date="2021-03-25T16:37:00Z"/>
+        </w:rPr>
+      </w:pPr>
+      <w:ins w:id="36" w:author="Rahul Karade" w:date="2021-03-25T16:37:00Z">
+        <w:r>
+          <w:rPr>
+            <w:rStyle w:val="FootnoteReference"/>
+          </w:rPr>
+          <w:footnoteRef/>
+        </w:r>
+        <w:r>
+          <w:t xml:space="preserve"> https://docs.ipfs.io/concepts/content-addressing/</w:t>
+        </w:r>
+      </w:ins>
+    </w:p>
+    <w:p>
+      <w:pPr>
+        <w:pStyle w:val="FootnoteText"/>
+      </w:pPr>
+    </w:p>
+  </w:footnote>
+  <w:footnote w:id="6">
+    <w:p>
+      <w:pPr>
+        <w:pStyle w:val="FootnoteText"/>
+        <w:rPr>
+          <w:lang w:val="en-US"/>
+          <w:rPrChange w:id="51" w:author="Rahul Karade" w:date="2021-03-25T16:35:00Z">
+            <w:rPr/>
+          </w:rPrChange>
+        </w:rPr>
+      </w:pPr>
+      <w:ins w:id="52" w:author="Rahul Karade" w:date="2021-03-25T16:34:00Z">
+        <w:r>
+          <w:rPr>
+            <w:rStyle w:val="FootnoteReference"/>
+          </w:rPr>
+          <w:footnoteRef/>
+        </w:r>
+        <w:r>
+          <w:t xml:space="preserve"> </w:t>
+        </w:r>
+      </w:ins>
+      <w:ins w:id="53" w:author="Rahul Karade" w:date="2021-03-25T16:35:00Z">
+        <w:r>
+          <w:t>https://en.wikipedia.org/wiki/Transport_Layer_Security</w:t>
+        </w:r>
+      </w:ins>
     </w:p>
   </w:footnote>
 </w:footnotes>
@@ -5564,7 +7150,6 @@
     <w:lvl w:ilvl="2">
       <w:start w:val="1"/>
       <w:numFmt w:val="decimal"/>
-      <w:pStyle w:val="Heading3"/>
       <w:lvlText w:val="%1.%2.%3"/>
       <w:lvlJc w:val="left"/>
       <w:pPr>
@@ -8039,7 +9624,7 @@
     <w:uiPriority w:val="9"/>
     <w:unhideWhenUsed/>
     <w:qFormat/>
-    <w:rsid w:val="00F85DFC"/>
+    <w:rsid w:val="00E23B96"/>
     <w:pPr>
       <w:keepNext/>
       <w:keepLines/>
@@ -8465,13 +10050,13 @@
     <w:basedOn w:val="DefaultParagraphFont"/>
     <w:link w:val="Heading3"/>
     <w:uiPriority w:val="9"/>
-    <w:rsid w:val="00F85DFC"/>
+    <w:rsid w:val="00E23B96"/>
     <w:rPr>
       <w:rFonts w:ascii="Montserrat" w:eastAsiaTheme="majorEastAsia" w:hAnsi="Montserrat" w:cstheme="majorBidi"/>
       <w:iCs w:val="0"/>
       <w:color w:val="9C6A3E"/>
       <w:szCs w:val="24"/>
-      <w:lang w:val="fr-FR"/>
+      <w:lang w:val="en-GB"/>
     </w:rPr>
   </w:style>
   <w:style w:type="character" w:styleId="SubtleEmphasis">
@@ -9722,6 +11307,32 @@
       <w:szCs w:val="18"/>
     </w:rPr>
   </w:style>
+  <w:style w:type="character" w:styleId="UnresolvedMention">
+    <w:name w:val="Unresolved Mention"/>
+    <w:basedOn w:val="DefaultParagraphFont"/>
+    <w:uiPriority w:val="99"/>
+    <w:semiHidden/>
+    <w:unhideWhenUsed/>
+    <w:rsid w:val="000908C0"/>
+    <w:rPr>
+      <w:color w:val="605E5C"/>
+      <w:shd w:val="clear" w:color="auto" w:fill="E1DFDD"/>
+    </w:rPr>
+  </w:style>
+  <w:style w:type="paragraph" w:styleId="Revision">
+    <w:name w:val="Revision"/>
+    <w:hidden/>
+    <w:uiPriority w:val="99"/>
+    <w:semiHidden/>
+    <w:rsid w:val="009751DB"/>
+    <w:rPr>
+      <w:rFonts w:ascii="Montserrat" w:hAnsi="Montserrat"/>
+      <w:iCs w:val="0"/>
+      <w:sz w:val="22"/>
+      <w:szCs w:val="24"/>
+      <w:lang w:val="en-GB"/>
+    </w:rPr>
+  </w:style>
 </w:styles>
 </file>
 

</xml_diff>